<commit_message>
edited word doc, cleaned up excel sheet
</commit_message>
<xml_diff>
--- a/Homework1/Kickstarter_DalleyHood.docx
+++ b/Homework1/Kickstarter_DalleyHood.docx
@@ -1,201 +1,272 @@
 
 <file path=word/document.xml><?xml version="1.0" encoding="utf-8"?>
-<w:document xmlns:mc="http://schemas.openxmlformats.org/markup-compatibility/2006" xmlns:o="urn:schemas-microsoft-com:office:office" xmlns:r="http://schemas.openxmlformats.org/officeDocument/2006/relationships" xmlns:m="http://schemas.openxmlformats.org/officeDocument/2006/math" xmlns:v="urn:schemas-microsoft-com:vml" xmlns:wp="http://schemas.openxmlformats.org/drawingml/2006/wordprocessingDrawing" xmlns:w10="urn:schemas-microsoft-com:office:word" xmlns:w="http://schemas.openxmlformats.org/wordprocessingml/2006/main" xmlns:wne="http://schemas.microsoft.com/office/word/2006/wordml" xmlns:sl="http://schemas.openxmlformats.org/schemaLibrary/2006/main" xmlns:a="http://schemas.openxmlformats.org/drawingml/2006/main" xmlns:pic="http://schemas.openxmlformats.org/drawingml/2006/picture" xmlns:c="http://schemas.openxmlformats.org/drawingml/2006/chart" xmlns:lc="http://schemas.openxmlformats.org/drawingml/2006/lockedCanvas" xmlns:dgm="http://schemas.openxmlformats.org/drawingml/2006/diagram" xmlns:wps="http://schemas.microsoft.com/office/word/2010/wordprocessingShape" xmlns:wpg="http://schemas.microsoft.com/office/word/2010/wordprocessingGroup" xmlns:w14="http://schemas.microsoft.com/office/word/2010/wordml" xmlns:w15="http://schemas.microsoft.com/office/word/2012/wordml">
+<w:document xmlns:wpc="http://schemas.microsoft.com/office/word/2010/wordprocessingCanvas" xmlns:cx="http://schemas.microsoft.com/office/drawing/2014/chartex" xmlns:cx1="http://schemas.microsoft.com/office/drawing/2015/9/8/chartex" xmlns:cx2="http://schemas.microsoft.com/office/drawing/2015/10/21/chartex" xmlns:cx3="http://schemas.microsoft.com/office/drawing/2016/5/9/chartex" xmlns:cx4="http://schemas.microsoft.com/office/drawing/2016/5/10/chartex" xmlns:cx5="http://schemas.microsoft.com/office/drawing/2016/5/11/chartex" xmlns:cx6="http://schemas.microsoft.com/office/drawing/2016/5/12/chartex" xmlns:cx7="http://schemas.microsoft.com/office/drawing/2016/5/13/chartex" xmlns:cx8="http://schemas.microsoft.com/office/drawing/2016/5/14/chartex" xmlns:mc="http://schemas.openxmlformats.org/markup-compatibility/2006" xmlns:aink="http://schemas.microsoft.com/office/drawing/2016/ink" xmlns:am3d="http://schemas.microsoft.com/office/drawing/2017/model3d" xmlns:o="urn:schemas-microsoft-com:office:office" xmlns:r="http://schemas.openxmlformats.org/officeDocument/2006/relationships" xmlns:m="http://schemas.openxmlformats.org/officeDocument/2006/math" xmlns:v="urn:schemas-microsoft-com:vml" xmlns:wp14="http://schemas.microsoft.com/office/word/2010/wordprocessingDrawing" xmlns:wp="http://schemas.openxmlformats.org/drawingml/2006/wordprocessingDrawing" xmlns:w10="urn:schemas-microsoft-com:office:word" xmlns:w="http://schemas.openxmlformats.org/wordprocessingml/2006/main" xmlns:w14="http://schemas.microsoft.com/office/word/2010/wordml" xmlns:w15="http://schemas.microsoft.com/office/word/2012/wordml" xmlns:w16cex="http://schemas.microsoft.com/office/word/2018/wordml/cex" xmlns:w16cid="http://schemas.microsoft.com/office/word/2016/wordml/cid" xmlns:w16="http://schemas.microsoft.com/office/word/2018/wordml" xmlns:w16se="http://schemas.microsoft.com/office/word/2015/wordml/symex" xmlns:wpg="http://schemas.microsoft.com/office/word/2010/wordprocessingGroup" xmlns:wpi="http://schemas.microsoft.com/office/word/2010/wordprocessingInk" xmlns:wne="http://schemas.microsoft.com/office/word/2006/wordml" xmlns:wps="http://schemas.microsoft.com/office/word/2010/wordprocessingShape" mc:Ignorable="w14 w15 w16se w16cid w16 w16cex wp14">
   <w:background w:color="FFFFFF"/>
   <w:body>
     <w:p>
       <w:pPr>
-        <w:spacing w:after="240" w:before="240" w:lineRule="auto"/>
-        <w:ind w:left="720" w:firstLine="0"/>
+        <w:spacing w:before="240" w:after="240"/>
+        <w:ind w:left="720"/>
         <w:rPr>
-          <w:b w:val="1"/>
+          <w:b/>
         </w:rPr>
       </w:pPr>
       <w:r>
         <w:rPr>
-          <w:b w:val="1"/>
-          <w:rtl w:val="0"/>
+          <w:b/>
         </w:rPr>
-        <w:t xml:space="preserve">Conclusions</w:t>
-      </w:r>
-    </w:p>
-    <w:p>
-      <w:pPr>
-        <w:spacing w:after="240" w:before="240" w:lineRule="auto"/>
-        <w:ind w:left="720" w:firstLine="0"/>
-        <w:rPr/>
-      </w:pPr>
-      <w:r>
+        <w:t>Conclusions</w:t>
+      </w:r>
+    </w:p>
+    <w:p>
+      <w:pPr>
+        <w:spacing w:before="240" w:after="240"/>
+        <w:ind w:left="720"/>
+      </w:pPr>
+      <w:r>
+        <w:t>Based on the Kickstarter sample of 4,000 campaigns, three conclusions can be drawn about campaign characteristics that could increase the chances of success. The first conclusion is that</w:t>
+      </w:r>
+      <w:r>
+        <w:t xml:space="preserve">, overall, the categories in which a </w:t>
+      </w:r>
+      <w:r>
+        <w:t>campaign</w:t>
+      </w:r>
+      <w:r>
+        <w:t xml:space="preserve"> would have the greatest chance of success are film &amp; video, music, and theater</w:t>
+      </w:r>
+      <w:r>
+        <w:t xml:space="preserve">. Within these categories, successful film &amp; video, music, and theatre campaigns made up respectively </w:t>
+      </w:r>
+      <w:r>
+        <w:t>57.7%, 71.4% and 62</w:t>
+      </w:r>
+      <w:r>
+        <w:t>.2%</w:t>
+      </w:r>
+      <w:r>
+        <w:t xml:space="preserve"> of the overall number of campaigns within the category</w:t>
+      </w:r>
+      <w:r>
+        <w:t>.</w:t>
+      </w:r>
+      <w:r>
+        <w:t xml:space="preserve"> </w:t>
+      </w:r>
+      <w:r>
+        <w:t xml:space="preserve"> </w:t>
+      </w:r>
+    </w:p>
+    <w:p>
+      <w:pPr>
+        <w:spacing w:before="240" w:after="240"/>
+        <w:ind w:left="720"/>
+      </w:pPr>
+      <w:r>
+        <w:t>Another conclusion is that Kickstarter campaign successes vary depending on the month of their creation date. There are generally spikes in success in the spring and summer months, with a downward trend at the end of most years. The data</w:t>
+      </w:r>
+      <w:r>
+        <w:t xml:space="preserve"> would suggest that creating a project in the middle of the year would make it more likely to be successful. </w:t>
+      </w:r>
+    </w:p>
+    <w:p>
+      <w:pPr>
+        <w:spacing w:before="240" w:after="240"/>
+        <w:ind w:left="720"/>
+      </w:pPr>
+      <w:r>
+        <w:t>A final conclusion is that the chance a project will meet their funding goal is higher the lower the amount requested is. This could be because th</w:t>
+      </w:r>
+      <w:r>
+        <w:t>e lower the amount requested, the quicker it would be to meet the goal, all other factors being equal. It could also be because a potential backer feels like their money could make a bigger difference for a lower goal, or conversely, that there is less pre</w:t>
+      </w:r>
+      <w:r>
+        <w:t xml:space="preserve">ssure to donate a larger amount in order to make an impact. </w:t>
+      </w:r>
+    </w:p>
+    <w:p>
+      <w:pPr>
+        <w:spacing w:before="240" w:after="240"/>
+        <w:ind w:left="720"/>
         <w:rPr>
-          <w:rtl w:val="0"/>
+          <w:b/>
         </w:rPr>
-        <w:t xml:space="preserve">One conclusion that can be drawn from the data set is that, overall, the categories in which a project would have the greatest chance of success are film &amp; video, music, and theater, with success rates of projects within the category of 57.7%, 71.4% and 62.2% respectively. </w:t>
-      </w:r>
-    </w:p>
-    <w:p>
-      <w:pPr>
-        <w:spacing w:after="240" w:before="240" w:lineRule="auto"/>
-        <w:ind w:left="720" w:firstLine="0"/>
-        <w:rPr/>
       </w:pPr>
       <w:r>
         <w:rPr>
-          <w:rtl w:val="0"/>
+          <w:b/>
         </w:rPr>
-        <w:t xml:space="preserve">Another conclusion is that Kickstarter campaign successes vary depending on the month of their creation date. There are generally spikes in success in the spring and summer months, with a downward trend at the end of most years. The data would suggest that creating a project in the middle of the year would make it more likely to be successful. </w:t>
-      </w:r>
-    </w:p>
-    <w:p>
-      <w:pPr>
-        <w:spacing w:after="240" w:before="240" w:lineRule="auto"/>
-        <w:ind w:left="720" w:firstLine="0"/>
-        <w:rPr/>
-      </w:pPr>
-      <w:r>
+        <w:t>Potential Limitations</w:t>
+      </w:r>
+    </w:p>
+    <w:p>
+      <w:pPr>
+        <w:spacing w:before="240" w:after="240"/>
+        <w:ind w:left="720"/>
+      </w:pPr>
+      <w:r>
+        <w:t>One limitation is that the sample is not representative of the rate of success of overall Kickstarter projects. Only a third of Kickstarter projects end with a successful ou</w:t>
+      </w:r>
+      <w:r>
+        <w:t xml:space="preserve">tcome (Columbia Bootcamp GitLab Repository, 2019); the data set given has 2185 successful projects out of 4114, which is around 53% of the projects. The difference in makeup could lead to skewed results. </w:t>
+      </w:r>
+    </w:p>
+    <w:p>
+      <w:pPr>
+        <w:spacing w:before="240" w:after="240"/>
+        <w:ind w:left="720"/>
+      </w:pPr>
+      <w:r>
+        <w:t xml:space="preserve">Another limitation is that the currencies aren’t </w:t>
+      </w:r>
+      <w:r>
+        <w:t>standardized</w:t>
+      </w:r>
+      <w:r>
+        <w:t>. While this is not a problem for percent funded, since each project has only one currency for ‘goal’ and ‘pledged’, it would create problems for trying to compare projects to each other, by metrics such as ‘average donation’. The currencies woul</w:t>
+      </w:r>
+      <w:r>
+        <w:t xml:space="preserve">d have to be converted to one standard currency before making such comparisons. </w:t>
+      </w:r>
+    </w:p>
+    <w:p>
+      <w:pPr>
+        <w:spacing w:before="240" w:after="240"/>
+        <w:ind w:left="720"/>
+      </w:pPr>
+      <w:r>
+        <w:t>Related to both of the previously stated issues is the geographical source of the data. The majority of data (over 3000 data points) is from the United States, with only the U</w:t>
+      </w:r>
+      <w:r>
+        <w:t>K and Germany having over 100 data points, and the majority of the rest under 20 data points. With such small sample sizes, it is difficult to draw conclusions about whether the percentage successes by category are reflective of enthusiasm for certain type</w:t>
+      </w:r>
+      <w:r>
+        <w:t>s of projects within a country, or whether it only seems that way because those are the only projects within the data set. For example, there is a 100% success rate of photography projects, and a 100% failure rate of food projects on Kickstarter in Belarus</w:t>
+      </w:r>
+      <w:r>
+        <w:t xml:space="preserve">, given that there was only one project per each category. </w:t>
+      </w:r>
+    </w:p>
+    <w:p>
+      <w:pPr>
+        <w:spacing w:before="240" w:after="240"/>
+        <w:ind w:left="720"/>
         <w:rPr>
-          <w:rtl w:val="0"/>
+          <w:b/>
         </w:rPr>
-        <w:t xml:space="preserve">A final conclusion is that the chance a project will meet their funding goal is higher the lower the amount requested is. This could be because the lower the amount requested, the quicker it would be to meet the goal, all other factors being equal. It could also be because a potential backer feels like their money could make a bigger difference for a lower goal, or conversely, that there is less pressure to donate a larger amount in order to make an impact. </w:t>
-      </w:r>
-    </w:p>
-    <w:p>
-      <w:pPr>
-        <w:spacing w:after="240" w:before="240" w:lineRule="auto"/>
-        <w:ind w:left="720" w:firstLine="0"/>
+      </w:pPr>
+      <w:r>
         <w:rPr>
-          <w:b w:val="1"/>
+          <w:b/>
         </w:rPr>
-      </w:pPr>
-      <w:r>
+        <w:t>Suggested Graphs/Tables</w:t>
+      </w:r>
+    </w:p>
+    <w:p>
+      <w:pPr>
+        <w:spacing w:before="240" w:after="240"/>
+        <w:ind w:left="720"/>
+      </w:pPr>
+      <w:r>
+        <w:t>A table/graph that could be useful is measuring campaign categories vs. percent funded, rather than the binary ‘successful’/’unsuccessful’. Looking at the data this way cou</w:t>
+      </w:r>
+      <w:r>
+        <w:t xml:space="preserve">ld reveal campaigns that were close to hitting their goals but didn’t. These campaigns that were close (80% and above) could then be </w:t>
+      </w:r>
+      <w:r>
+        <w:t>analyzed</w:t>
+      </w:r>
+      <w:r>
+        <w:t xml:space="preserve"> to see what makes them different both from campaigns that failed more dramatically and campaigns that were success</w:t>
+      </w:r>
+      <w:r>
+        <w:t>ful.</w:t>
+      </w:r>
+    </w:p>
+    <w:p>
+      <w:pPr>
+        <w:spacing w:before="240" w:after="240"/>
+        <w:ind w:left="720"/>
+      </w:pPr>
+      <w:r>
+        <w:t xml:space="preserve">Methods of promotion such as ‘staff pick’ could be compared to ‘backers_count’ or ‘average donation’ to see if those methods of promotion might affect the willingness of people to give money to the campaigns. </w:t>
+      </w:r>
+    </w:p>
+    <w:p>
+      <w:pPr>
+        <w:spacing w:before="240" w:after="240"/>
+        <w:ind w:left="720"/>
+      </w:pPr>
+      <w:r>
+        <w:lastRenderedPageBreak/>
+        <w:t>The fields ‘average</w:t>
+      </w:r>
+      <w:r>
+        <w:t xml:space="preserve"> donation</w:t>
+      </w:r>
+      <w:r>
+        <w:t>’</w:t>
+      </w:r>
+      <w:r>
+        <w:t xml:space="preserve"> and </w:t>
+      </w:r>
+      <w:r>
+        <w:t>‘</w:t>
+      </w:r>
+      <w:r>
+        <w:t>backers_count</w:t>
+      </w:r>
+      <w:r>
+        <w:t>’</w:t>
+      </w:r>
+      <w:r>
+        <w:t xml:space="preserve"> could </w:t>
+      </w:r>
+      <w:r>
+        <w:t xml:space="preserve">also be compared against the success or failure of a campaign to see which of these values are more important to the success of a project. Comparing these values could suggest </w:t>
+      </w:r>
+      <w:r>
+        <w:t>whether</w:t>
+      </w:r>
+      <w:r>
+        <w:t xml:space="preserve"> further research could better be pointed </w:t>
+      </w:r>
+      <w:r>
+        <w:t>towards</w:t>
+      </w:r>
+      <w:r>
+        <w:t xml:space="preserve"> getting more </w:t>
+      </w:r>
+      <w:proofErr w:type="gramStart"/>
+      <w:r>
+        <w:t>backers, or</w:t>
+      </w:r>
+      <w:proofErr w:type="gramEnd"/>
+      <w:r>
+        <w:t xml:space="preserve"> getting backers to donate larger sums. </w:t>
+      </w:r>
+    </w:p>
+    <w:p>
+      <w:pPr>
+        <w:spacing w:before="240" w:after="240"/>
+        <w:ind w:left="720"/>
+      </w:pPr>
+    </w:p>
+    <w:p>
+      <w:pPr>
+        <w:spacing w:before="240" w:after="240"/>
+        <w:ind w:left="720"/>
         <w:rPr>
-          <w:b w:val="1"/>
-          <w:rtl w:val="0"/>
-        </w:rPr>
-        <w:t xml:space="preserve">Potential Limitations</w:t>
-      </w:r>
-    </w:p>
-    <w:p>
-      <w:pPr>
-        <w:spacing w:after="240" w:before="240" w:lineRule="auto"/>
-        <w:ind w:left="720" w:firstLine="0"/>
-        <w:rPr/>
-      </w:pPr>
-      <w:r>
-        <w:rPr>
-          <w:rtl w:val="0"/>
-        </w:rPr>
-        <w:t xml:space="preserve">One limitation is that the sample is not representative of the rate of success of overall Kickstarter projects. Only a third of Kickstarter projects end with a successful outcome (Columbia Bootcamp GitLab Repository, 2019); the data set given has 2185 successful projects out of 4114, which is around 53% of the projects. The difference in makeup could lead to skewed results. </w:t>
-      </w:r>
-    </w:p>
-    <w:p>
-      <w:pPr>
-        <w:spacing w:after="240" w:before="240" w:lineRule="auto"/>
-        <w:ind w:left="720" w:firstLine="0"/>
-        <w:rPr/>
-      </w:pPr>
-      <w:r>
-        <w:rPr>
-          <w:rtl w:val="0"/>
-        </w:rPr>
-        <w:t xml:space="preserve">Another limitation is that the currencies aren’t standardised. While this is not a problem for percent funded, since each project has only one currency for ‘goal’ and ‘pledged’, it would create problems for trying to compare projects to each other, by metrics such as ‘average donation’. The currencies would have to be converted to one standard currency before making such comparisons. </w:t>
-      </w:r>
-    </w:p>
-    <w:p>
-      <w:pPr>
-        <w:spacing w:after="240" w:before="240" w:lineRule="auto"/>
-        <w:ind w:left="720" w:firstLine="0"/>
-        <w:rPr/>
-      </w:pPr>
-      <w:r>
-        <w:rPr>
-          <w:rtl w:val="0"/>
-        </w:rPr>
-        <w:t xml:space="preserve">Related to both of the previously stated issues is the geographical source of the data. The majority of data (over 3000 data points) is from the United States, with only the UK and Germany having over 100 data points, and the majority of the rest under 20 data points. With such small sample sizes, it is difficult to draw conclusions about whether the percentage successes by category are reflective of enthusiasm for certain types of projects within a country, or whether it only seems that way because those are the only projects within the data set. For example, there is a 100% success rate of photography projects, and a 100% failure rate of food projects on Kickstarter in Belarus, given that there was only one project per each category. </w:t>
-      </w:r>
-    </w:p>
-    <w:p>
-      <w:pPr>
-        <w:spacing w:after="240" w:before="240" w:lineRule="auto"/>
-        <w:ind w:left="720" w:firstLine="0"/>
-        <w:rPr>
-          <w:b w:val="1"/>
-        </w:rPr>
-      </w:pPr>
-      <w:r>
-        <w:rPr>
-          <w:b w:val="1"/>
-          <w:rtl w:val="0"/>
-        </w:rPr>
-        <w:t xml:space="preserve">Suggested Graphs/Tables</w:t>
-      </w:r>
-    </w:p>
-    <w:p>
-      <w:pPr>
-        <w:spacing w:after="240" w:before="240" w:lineRule="auto"/>
-        <w:ind w:left="720" w:firstLine="0"/>
-        <w:rPr/>
-      </w:pPr>
-      <w:r>
-        <w:rPr>
-          <w:rtl w:val="0"/>
-        </w:rPr>
-        <w:t xml:space="preserve">A table/graph that could be useful is measuring campaign categories vs. percent funded, rather than the binary ‘successful’/’unsuccessful’. Looking at the data this way could reveal campaigns that were close to hitting their goals but didn’t. These campaigns that were close (80% and above) could then be analysed to see what makes them different both from campaigns that failed more dramatically and campaigns that were successful.</w:t>
-      </w:r>
-    </w:p>
-    <w:p>
-      <w:pPr>
-        <w:spacing w:after="240" w:before="240" w:lineRule="auto"/>
-        <w:ind w:left="720" w:firstLine="0"/>
-        <w:rPr/>
-      </w:pPr>
-      <w:r>
-        <w:rPr>
-          <w:rtl w:val="0"/>
-        </w:rPr>
-        <w:t xml:space="preserve">Methods of promotion such as ‘staff pick’ could be compared to ‘backers_count’ or ‘average donation’ to see if those methods of promotion might affect the willingness of people to give money to the campaigns. </w:t>
-      </w:r>
-    </w:p>
-    <w:p>
-      <w:pPr>
-        <w:spacing w:after="240" w:before="240" w:lineRule="auto"/>
-        <w:ind w:left="720" w:firstLine="0"/>
-        <w:rPr/>
-      </w:pPr>
-      <w:r>
-        <w:rPr>
-          <w:rtl w:val="0"/>
-        </w:rPr>
-        <w:t xml:space="preserve">Average donation and backers_count could also be compared against the success or failure of a campaign to see which of these values are more important to the success of a project. Comparing these values could suggest where further research could better be pointed towards: getting more backers, or getting backers to donate larger sums. </w:t>
-      </w:r>
-    </w:p>
-    <w:p>
-      <w:pPr>
-        <w:spacing w:after="240" w:before="240" w:lineRule="auto"/>
-        <w:ind w:left="720" w:firstLine="0"/>
-        <w:rPr/>
-      </w:pPr>
-      <w:r>
-        <w:rPr>
-          <w:rtl w:val="0"/>
-        </w:rPr>
-      </w:r>
-    </w:p>
-    <w:p>
-      <w:pPr>
-        <w:spacing w:after="240" w:before="240" w:lineRule="auto"/>
-        <w:ind w:left="720" w:firstLine="0"/>
-        <w:rPr>
-          <w:b w:val="1"/>
+          <w:b/>
           <w:u w:val="single"/>
         </w:rPr>
       </w:pPr>
       <w:r>
         <w:rPr>
-          <w:b w:val="1"/>
+          <w:b/>
           <w:u w:val="single"/>
-          <w:rtl w:val="0"/>
         </w:rPr>
-        <w:t xml:space="preserve">Bonus Statistics</w:t>
+        <w:t>Bonus Statistics</w:t>
       </w:r>
     </w:p>
     <w:p>
@@ -204,31 +275,34 @@
           <w:ilvl w:val="0"/>
           <w:numId w:val="1"/>
         </w:numPr>
-        <w:spacing w:after="240" w:before="240" w:lineRule="auto"/>
-        <w:ind w:left="1440" w:hanging="360"/>
+        <w:spacing w:before="240" w:after="240"/>
         <w:rPr>
-          <w:b w:val="1"/>
+          <w:b/>
         </w:rPr>
       </w:pPr>
       <w:r>
         <w:rPr>
-          <w:b w:val="1"/>
-          <w:rtl w:val="0"/>
+          <w:b/>
         </w:rPr>
-        <w:t xml:space="preserve">Use your data to determine whether the mean or the median summarizes the data more meaningfully.</w:t>
-      </w:r>
-    </w:p>
-    <w:p>
-      <w:pPr>
-        <w:spacing w:after="240" w:before="240" w:lineRule="auto"/>
-        <w:ind w:left="1440" w:firstLine="0"/>
-        <w:rPr/>
-      </w:pPr>
-      <w:r>
-        <w:rPr>
-          <w:rtl w:val="0"/>
-        </w:rPr>
-        <w:t xml:space="preserve">The median would be a better summary of the data, as there is a large amount of variation within the data. Using the definition of outliers as being values less than the difference between the first quartile and 1.5 multiplied times the interquartile range; or values more than adding the third quartile and 1.5 multiplied times the interquartile range, there are 244 values within the successful projects’ backers_count, and 192 values within the unsuccessful projects’ backers_count that qualify as outliers. With this great number of outliers, the mean would be skewed upwards because of these extreme high values. The median would be less affected by these outliers, and thus would be a more accurate picture of the typical value of the data set. </w:t>
+        <w:t>Use your data to determine whether the mean or the median summarizes the data more meaningfully.</w:t>
+      </w:r>
+    </w:p>
+    <w:p>
+      <w:pPr>
+        <w:spacing w:before="240" w:after="240"/>
+        <w:ind w:left="1440"/>
+      </w:pPr>
+      <w:r>
+        <w:t>The median would be a better summary of the data, as there is a large amount of variation within the</w:t>
+      </w:r>
+      <w:r>
+        <w:t xml:space="preserve"> data. Using the definition of outliers as being values less than the difference between the first quartile and 1.5 multiplied times the interquartile range; or values more than adding the third quartile and 1.5 multiplied times the interquartile range, th</w:t>
+      </w:r>
+      <w:r>
+        <w:t>ere are 244 values within the successful projects’ backers_count, and 192 values within the unsuccessful projects’ backers_count that qualify as outliers. With this great number of outliers, the mean would be skewed upwards because of these extreme high va</w:t>
+      </w:r>
+      <w:r>
+        <w:t xml:space="preserve">lues. The median would be less affected by these outliers, and thus would be a more accurate picture of the typical value of the data set. </w:t>
       </w:r>
     </w:p>
     <w:p>
@@ -237,121 +311,228 @@
           <w:ilvl w:val="0"/>
           <w:numId w:val="1"/>
         </w:numPr>
-        <w:spacing w:after="240" w:before="240" w:lineRule="auto"/>
-        <w:ind w:left="1440" w:hanging="360"/>
+        <w:spacing w:before="240" w:after="240"/>
         <w:rPr>
-          <w:b w:val="1"/>
+          <w:b/>
         </w:rPr>
       </w:pPr>
       <w:r>
         <w:rPr>
-          <w:b w:val="1"/>
-          <w:rtl w:val="0"/>
+          <w:b/>
         </w:rPr>
-        <w:t xml:space="preserve">Use your data to determine if there is more variability with successful or unsuccessful campaigns. Does this make sense? Why or why not?</w:t>
-      </w:r>
-    </w:p>
-    <w:p>
-      <w:pPr>
-        <w:spacing w:after="240" w:before="240" w:lineRule="auto"/>
-        <w:ind w:left="1440" w:firstLine="0"/>
-        <w:rPr/>
-      </w:pPr>
+        <w:t>Use your data to determine if there is more variability with successful or unsuccessful campaigns. Does this make se</w:t>
+      </w:r>
       <w:r>
         <w:rPr>
-          <w:rtl w:val="0"/>
+          <w:b/>
         </w:rPr>
-        <w:t xml:space="preserve">There is more variability within the successful campaigns data set. The difference between the max and min values, the variance, and the standard deviation for the successful campaigns set are all higher. All the unsuccessful campaigns had the number of backers that would be insufficient to meet their money goal, while the successful campaigns had enough backers to meet and exceed those goals. While each of the individual campaigns have different goal amounts, with different amounts of backers donating different averages of money amounts, one would expect the upper amount of the successful campaigns’ goal amounts, and along with it, backers, to be higher due to their meeting or exceeding their goals.This assumption seems supported by the data, in that the minimum values are fairly similar for both campaigns (0 for unsuccessful campaigns and 1 for successful ones), but the maximum value for the successful campaigns is nearly twice that of the unsuccessful ones. </w:t>
-      </w:r>
-    </w:p>
-    <w:p>
-      <w:pPr>
-        <w:rPr/>
+        <w:t>nse? Why or why not?</w:t>
+      </w:r>
+    </w:p>
+    <w:p>
+      <w:pPr>
+        <w:spacing w:before="240" w:after="240"/>
+        <w:ind w:left="1440"/>
+      </w:pPr>
+      <w:r>
+        <w:t>There is more variability within the successful campaigns data set. The difference between the max and min values, the variance, and the standard deviation for the successful campaigns set are all higher. All the unsuccessful campaigns</w:t>
+      </w:r>
+      <w:r>
+        <w:t xml:space="preserve"> had the number of backers that would be insufficient to meet their money goal, while the successful campaigns had enough backers to meet and exceed those goals. While each of the individual campaigns have different goal amounts, with different amounts of </w:t>
+      </w:r>
+      <w:r>
+        <w:t>backers donating different averages of money amounts, one would expect the upper amount of the successful campaigns’ goal amounts, and along with it, backers, to be higher due to their meeting or exceeding their goals.</w:t>
+      </w:r>
+      <w:r>
+        <w:t xml:space="preserve"> </w:t>
+      </w:r>
+      <w:r>
+        <w:t>This assumption seems supported by the</w:t>
+      </w:r>
+      <w:r>
+        <w:t xml:space="preserve"> data, in that the minimum values are fairly similar for both campaigns (0 for unsuccessful campaigns and 1 for successful ones), but the maximum value for the successful campaigns is nearly twice that of the unsuccessful ones. </w:t>
+      </w:r>
+    </w:p>
+    <w:p/>
+    <w:p>
+      <w:r>
+        <w:t>References</w:t>
+      </w:r>
+    </w:p>
+    <w:p>
+      <w:pPr>
+        <w:spacing w:before="240" w:after="240"/>
+        <w:ind w:left="720"/>
       </w:pPr>
       <w:r>
         <w:rPr>
-          <w:rtl w:val="0"/>
+          <w:i/>
         </w:rPr>
-      </w:r>
-    </w:p>
-    <w:p>
-      <w:pPr>
-        <w:rPr/>
-      </w:pPr>
+        <w:t xml:space="preserve">Excel Homework </w:t>
+      </w:r>
       <w:r>
         <w:rPr>
-          <w:rtl w:val="0"/>
+          <w:i/>
         </w:rPr>
-        <w:t xml:space="preserve">References</w:t>
-      </w:r>
-    </w:p>
-    <w:p>
-      <w:pPr>
-        <w:spacing w:after="240" w:before="240" w:lineRule="auto"/>
-        <w:ind w:left="720" w:firstLine="0"/>
-        <w:rPr/>
-      </w:pPr>
-      <w:r>
-        <w:rPr>
-          <w:i w:val="1"/>
-          <w:rtl w:val="0"/>
-        </w:rPr>
-        <w:t xml:space="preserve">Excel Homework - Kickstart My Chart</w:t>
-      </w:r>
-      <w:r>
-        <w:rPr>
-          <w:rtl w:val="0"/>
-        </w:rPr>
-        <w:t xml:space="preserve">. (2019) Columbia Bootcamp GitLab Repository. Retrieved November 4, 2020 from https://columbia.bootcampcontent.com/columbia-bootcamp/cu-nyc-data-pt-11-2020-u-c/tree/master/02-Homework/01-Excel/Instructions</w:t>
-      </w:r>
-      <w:r>
-        <w:rPr>
-          <w:rtl w:val="0"/>
-        </w:rPr>
+        <w:t>- Kickstart My Chart</w:t>
+      </w:r>
+      <w:r>
+        <w:t>. (2019) Columbia Bootcamp GitLab Repository. Retrieved November 4, 2020 from https://columbia.bootcampcontent.com/columbia-bootcamp/cu-nyc-data-pt-11-2020-u-c/tree/master/02-Homework/01-Excel/Instructions</w:t>
       </w:r>
     </w:p>
     <w:sectPr>
-      <w:headerReference r:id="rId6" w:type="default"/>
-      <w:pgSz w:h="16838" w:w="11906" w:orient="portrait"/>
-      <w:pgMar w:bottom="720" w:top="720" w:left="720" w:right="720" w:header="720" w:footer="720"/>
+      <w:headerReference w:type="even" r:id="rId7"/>
+      <w:headerReference w:type="default" r:id="rId8"/>
+      <w:footerReference w:type="even" r:id="rId9"/>
+      <w:footerReference w:type="default" r:id="rId10"/>
+      <w:headerReference w:type="first" r:id="rId11"/>
+      <w:footerReference w:type="first" r:id="rId12"/>
+      <w:pgSz w:w="11906" w:h="16838"/>
+      <w:pgMar w:top="720" w:right="720" w:bottom="720" w:left="720" w:header="720" w:footer="720" w:gutter="0"/>
       <w:pgNumType w:start="1"/>
+      <w:cols w:space="720"/>
     </w:sectPr>
   </w:body>
 </w:document>
 </file>
 
+<file path=word/endnotes.xml><?xml version="1.0" encoding="utf-8"?>
+<w:endnotes xmlns:wpc="http://schemas.microsoft.com/office/word/2010/wordprocessingCanvas" xmlns:cx="http://schemas.microsoft.com/office/drawing/2014/chartex" xmlns:cx1="http://schemas.microsoft.com/office/drawing/2015/9/8/chartex" xmlns:cx2="http://schemas.microsoft.com/office/drawing/2015/10/21/chartex" xmlns:cx3="http://schemas.microsoft.com/office/drawing/2016/5/9/chartex" xmlns:cx4="http://schemas.microsoft.com/office/drawing/2016/5/10/chartex" xmlns:cx5="http://schemas.microsoft.com/office/drawing/2016/5/11/chartex" xmlns:cx6="http://schemas.microsoft.com/office/drawing/2016/5/12/chartex" xmlns:cx7="http://schemas.microsoft.com/office/drawing/2016/5/13/chartex" xmlns:cx8="http://schemas.microsoft.com/office/drawing/2016/5/14/chartex" xmlns:mc="http://schemas.openxmlformats.org/markup-compatibility/2006" xmlns:aink="http://schemas.microsoft.com/office/drawing/2016/ink" xmlns:am3d="http://schemas.microsoft.com/office/drawing/2017/model3d" xmlns:o="urn:schemas-microsoft-com:office:office" xmlns:r="http://schemas.openxmlformats.org/officeDocument/2006/relationships" xmlns:m="http://schemas.openxmlformats.org/officeDocument/2006/math" xmlns:v="urn:schemas-microsoft-com:vml" xmlns:wp14="http://schemas.microsoft.com/office/word/2010/wordprocessingDrawing" xmlns:wp="http://schemas.openxmlformats.org/drawingml/2006/wordprocessingDrawing" xmlns:w10="urn:schemas-microsoft-com:office:word" xmlns:w="http://schemas.openxmlformats.org/wordprocessingml/2006/main" xmlns:w14="http://schemas.microsoft.com/office/word/2010/wordml" xmlns:w15="http://schemas.microsoft.com/office/word/2012/wordml" xmlns:w16cex="http://schemas.microsoft.com/office/word/2018/wordml/cex" xmlns:w16cid="http://schemas.microsoft.com/office/word/2016/wordml/cid" xmlns:w16="http://schemas.microsoft.com/office/word/2018/wordml" xmlns:w16se="http://schemas.microsoft.com/office/word/2015/wordml/symex" xmlns:wpg="http://schemas.microsoft.com/office/word/2010/wordprocessingGroup" xmlns:wpi="http://schemas.microsoft.com/office/word/2010/wordprocessingInk" xmlns:wne="http://schemas.microsoft.com/office/word/2006/wordml" xmlns:wps="http://schemas.microsoft.com/office/word/2010/wordprocessingShape" mc:Ignorable="w14 w15 w16se w16cid w16 w16cex wp14">
+  <w:endnote w:type="separator" w:id="-1">
+    <w:p>
+      <w:pPr>
+        <w:spacing w:line="240" w:lineRule="auto"/>
+      </w:pPr>
+      <w:r>
+        <w:separator/>
+      </w:r>
+    </w:p>
+  </w:endnote>
+  <w:endnote w:type="continuationSeparator" w:id="0">
+    <w:p>
+      <w:pPr>
+        <w:spacing w:line="240" w:lineRule="auto"/>
+      </w:pPr>
+      <w:r>
+        <w:continuationSeparator/>
+      </w:r>
+    </w:p>
+  </w:endnote>
+</w:endnotes>
+</file>
+
+<file path=word/footer1.xml><?xml version="1.0" encoding="utf-8"?>
+<w:ftr xmlns:wpc="http://schemas.microsoft.com/office/word/2010/wordprocessingCanvas" xmlns:cx="http://schemas.microsoft.com/office/drawing/2014/chartex" xmlns:cx1="http://schemas.microsoft.com/office/drawing/2015/9/8/chartex" xmlns:cx2="http://schemas.microsoft.com/office/drawing/2015/10/21/chartex" xmlns:cx3="http://schemas.microsoft.com/office/drawing/2016/5/9/chartex" xmlns:cx4="http://schemas.microsoft.com/office/drawing/2016/5/10/chartex" xmlns:cx5="http://schemas.microsoft.com/office/drawing/2016/5/11/chartex" xmlns:cx6="http://schemas.microsoft.com/office/drawing/2016/5/12/chartex" xmlns:cx7="http://schemas.microsoft.com/office/drawing/2016/5/13/chartex" xmlns:cx8="http://schemas.microsoft.com/office/drawing/2016/5/14/chartex" xmlns:mc="http://schemas.openxmlformats.org/markup-compatibility/2006" xmlns:aink="http://schemas.microsoft.com/office/drawing/2016/ink" xmlns:am3d="http://schemas.microsoft.com/office/drawing/2017/model3d" xmlns:o="urn:schemas-microsoft-com:office:office" xmlns:r="http://schemas.openxmlformats.org/officeDocument/2006/relationships" xmlns:m="http://schemas.openxmlformats.org/officeDocument/2006/math" xmlns:v="urn:schemas-microsoft-com:vml" xmlns:wp14="http://schemas.microsoft.com/office/word/2010/wordprocessingDrawing" xmlns:wp="http://schemas.openxmlformats.org/drawingml/2006/wordprocessingDrawing" xmlns:w10="urn:schemas-microsoft-com:office:word" xmlns:w="http://schemas.openxmlformats.org/wordprocessingml/2006/main" xmlns:w14="http://schemas.microsoft.com/office/word/2010/wordml" xmlns:w15="http://schemas.microsoft.com/office/word/2012/wordml" xmlns:w16cex="http://schemas.microsoft.com/office/word/2018/wordml/cex" xmlns:w16cid="http://schemas.microsoft.com/office/word/2016/wordml/cid" xmlns:w16="http://schemas.microsoft.com/office/word/2018/wordml" xmlns:w16se="http://schemas.microsoft.com/office/word/2015/wordml/symex" xmlns:wpg="http://schemas.microsoft.com/office/word/2010/wordprocessingGroup" xmlns:wpi="http://schemas.microsoft.com/office/word/2010/wordprocessingInk" xmlns:wne="http://schemas.microsoft.com/office/word/2006/wordml" xmlns:wps="http://schemas.microsoft.com/office/word/2010/wordprocessingShape" mc:Ignorable="w14 w15 w16se w16cid w16 w16cex wp14">
+  <w:p>
+    <w:pPr>
+      <w:pStyle w:val="Footer"/>
+    </w:pPr>
+  </w:p>
+</w:ftr>
+</file>
+
+<file path=word/footer2.xml><?xml version="1.0" encoding="utf-8"?>
+<w:ftr xmlns:wpc="http://schemas.microsoft.com/office/word/2010/wordprocessingCanvas" xmlns:cx="http://schemas.microsoft.com/office/drawing/2014/chartex" xmlns:cx1="http://schemas.microsoft.com/office/drawing/2015/9/8/chartex" xmlns:cx2="http://schemas.microsoft.com/office/drawing/2015/10/21/chartex" xmlns:cx3="http://schemas.microsoft.com/office/drawing/2016/5/9/chartex" xmlns:cx4="http://schemas.microsoft.com/office/drawing/2016/5/10/chartex" xmlns:cx5="http://schemas.microsoft.com/office/drawing/2016/5/11/chartex" xmlns:cx6="http://schemas.microsoft.com/office/drawing/2016/5/12/chartex" xmlns:cx7="http://schemas.microsoft.com/office/drawing/2016/5/13/chartex" xmlns:cx8="http://schemas.microsoft.com/office/drawing/2016/5/14/chartex" xmlns:mc="http://schemas.openxmlformats.org/markup-compatibility/2006" xmlns:aink="http://schemas.microsoft.com/office/drawing/2016/ink" xmlns:am3d="http://schemas.microsoft.com/office/drawing/2017/model3d" xmlns:o="urn:schemas-microsoft-com:office:office" xmlns:r="http://schemas.openxmlformats.org/officeDocument/2006/relationships" xmlns:m="http://schemas.openxmlformats.org/officeDocument/2006/math" xmlns:v="urn:schemas-microsoft-com:vml" xmlns:wp14="http://schemas.microsoft.com/office/word/2010/wordprocessingDrawing" xmlns:wp="http://schemas.openxmlformats.org/drawingml/2006/wordprocessingDrawing" xmlns:w10="urn:schemas-microsoft-com:office:word" xmlns:w="http://schemas.openxmlformats.org/wordprocessingml/2006/main" xmlns:w14="http://schemas.microsoft.com/office/word/2010/wordml" xmlns:w15="http://schemas.microsoft.com/office/word/2012/wordml" xmlns:w16cex="http://schemas.microsoft.com/office/word/2018/wordml/cex" xmlns:w16cid="http://schemas.microsoft.com/office/word/2016/wordml/cid" xmlns:w16="http://schemas.microsoft.com/office/word/2018/wordml" xmlns:w16se="http://schemas.microsoft.com/office/word/2015/wordml/symex" xmlns:wpg="http://schemas.microsoft.com/office/word/2010/wordprocessingGroup" xmlns:wpi="http://schemas.microsoft.com/office/word/2010/wordprocessingInk" xmlns:wne="http://schemas.microsoft.com/office/word/2006/wordml" xmlns:wps="http://schemas.microsoft.com/office/word/2010/wordprocessingShape" mc:Ignorable="w14 w15 w16se w16cid w16 w16cex wp14">
+  <w:p>
+    <w:pPr>
+      <w:pStyle w:val="Footer"/>
+    </w:pPr>
+  </w:p>
+</w:ftr>
+</file>
+
+<file path=word/footer3.xml><?xml version="1.0" encoding="utf-8"?>
+<w:ftr xmlns:wpc="http://schemas.microsoft.com/office/word/2010/wordprocessingCanvas" xmlns:cx="http://schemas.microsoft.com/office/drawing/2014/chartex" xmlns:cx1="http://schemas.microsoft.com/office/drawing/2015/9/8/chartex" xmlns:cx2="http://schemas.microsoft.com/office/drawing/2015/10/21/chartex" xmlns:cx3="http://schemas.microsoft.com/office/drawing/2016/5/9/chartex" xmlns:cx4="http://schemas.microsoft.com/office/drawing/2016/5/10/chartex" xmlns:cx5="http://schemas.microsoft.com/office/drawing/2016/5/11/chartex" xmlns:cx6="http://schemas.microsoft.com/office/drawing/2016/5/12/chartex" xmlns:cx7="http://schemas.microsoft.com/office/drawing/2016/5/13/chartex" xmlns:cx8="http://schemas.microsoft.com/office/drawing/2016/5/14/chartex" xmlns:mc="http://schemas.openxmlformats.org/markup-compatibility/2006" xmlns:aink="http://schemas.microsoft.com/office/drawing/2016/ink" xmlns:am3d="http://schemas.microsoft.com/office/drawing/2017/model3d" xmlns:o="urn:schemas-microsoft-com:office:office" xmlns:r="http://schemas.openxmlformats.org/officeDocument/2006/relationships" xmlns:m="http://schemas.openxmlformats.org/officeDocument/2006/math" xmlns:v="urn:schemas-microsoft-com:vml" xmlns:wp14="http://schemas.microsoft.com/office/word/2010/wordprocessingDrawing" xmlns:wp="http://schemas.openxmlformats.org/drawingml/2006/wordprocessingDrawing" xmlns:w10="urn:schemas-microsoft-com:office:word" xmlns:w="http://schemas.openxmlformats.org/wordprocessingml/2006/main" xmlns:w14="http://schemas.microsoft.com/office/word/2010/wordml" xmlns:w15="http://schemas.microsoft.com/office/word/2012/wordml" xmlns:w16cex="http://schemas.microsoft.com/office/word/2018/wordml/cex" xmlns:w16cid="http://schemas.microsoft.com/office/word/2016/wordml/cid" xmlns:w16="http://schemas.microsoft.com/office/word/2018/wordml" xmlns:w16se="http://schemas.microsoft.com/office/word/2015/wordml/symex" xmlns:wpg="http://schemas.microsoft.com/office/word/2010/wordprocessingGroup" xmlns:wpi="http://schemas.microsoft.com/office/word/2010/wordprocessingInk" xmlns:wne="http://schemas.microsoft.com/office/word/2006/wordml" xmlns:wps="http://schemas.microsoft.com/office/word/2010/wordprocessingShape" mc:Ignorable="w14 w15 w16se w16cid w16 w16cex wp14">
+  <w:p>
+    <w:pPr>
+      <w:pStyle w:val="Footer"/>
+    </w:pPr>
+  </w:p>
+</w:ftr>
+</file>
+
+<file path=word/footnotes.xml><?xml version="1.0" encoding="utf-8"?>
+<w:footnotes xmlns:wpc="http://schemas.microsoft.com/office/word/2010/wordprocessingCanvas" xmlns:cx="http://schemas.microsoft.com/office/drawing/2014/chartex" xmlns:cx1="http://schemas.microsoft.com/office/drawing/2015/9/8/chartex" xmlns:cx2="http://schemas.microsoft.com/office/drawing/2015/10/21/chartex" xmlns:cx3="http://schemas.microsoft.com/office/drawing/2016/5/9/chartex" xmlns:cx4="http://schemas.microsoft.com/office/drawing/2016/5/10/chartex" xmlns:cx5="http://schemas.microsoft.com/office/drawing/2016/5/11/chartex" xmlns:cx6="http://schemas.microsoft.com/office/drawing/2016/5/12/chartex" xmlns:cx7="http://schemas.microsoft.com/office/drawing/2016/5/13/chartex" xmlns:cx8="http://schemas.microsoft.com/office/drawing/2016/5/14/chartex" xmlns:mc="http://schemas.openxmlformats.org/markup-compatibility/2006" xmlns:aink="http://schemas.microsoft.com/office/drawing/2016/ink" xmlns:am3d="http://schemas.microsoft.com/office/drawing/2017/model3d" xmlns:o="urn:schemas-microsoft-com:office:office" xmlns:r="http://schemas.openxmlformats.org/officeDocument/2006/relationships" xmlns:m="http://schemas.openxmlformats.org/officeDocument/2006/math" xmlns:v="urn:schemas-microsoft-com:vml" xmlns:wp14="http://schemas.microsoft.com/office/word/2010/wordprocessingDrawing" xmlns:wp="http://schemas.openxmlformats.org/drawingml/2006/wordprocessingDrawing" xmlns:w10="urn:schemas-microsoft-com:office:word" xmlns:w="http://schemas.openxmlformats.org/wordprocessingml/2006/main" xmlns:w14="http://schemas.microsoft.com/office/word/2010/wordml" xmlns:w15="http://schemas.microsoft.com/office/word/2012/wordml" xmlns:w16cex="http://schemas.microsoft.com/office/word/2018/wordml/cex" xmlns:w16cid="http://schemas.microsoft.com/office/word/2016/wordml/cid" xmlns:w16="http://schemas.microsoft.com/office/word/2018/wordml" xmlns:w16se="http://schemas.microsoft.com/office/word/2015/wordml/symex" xmlns:wpg="http://schemas.microsoft.com/office/word/2010/wordprocessingGroup" xmlns:wpi="http://schemas.microsoft.com/office/word/2010/wordprocessingInk" xmlns:wne="http://schemas.microsoft.com/office/word/2006/wordml" xmlns:wps="http://schemas.microsoft.com/office/word/2010/wordprocessingShape" mc:Ignorable="w14 w15 w16se w16cid w16 w16cex wp14">
+  <w:footnote w:type="separator" w:id="-1">
+    <w:p>
+      <w:pPr>
+        <w:spacing w:line="240" w:lineRule="auto"/>
+      </w:pPr>
+      <w:r>
+        <w:separator/>
+      </w:r>
+    </w:p>
+  </w:footnote>
+  <w:footnote w:type="continuationSeparator" w:id="0">
+    <w:p>
+      <w:pPr>
+        <w:spacing w:line="240" w:lineRule="auto"/>
+      </w:pPr>
+      <w:r>
+        <w:continuationSeparator/>
+      </w:r>
+    </w:p>
+  </w:footnote>
+</w:footnotes>
+</file>
+
 <file path=word/header1.xml><?xml version="1.0" encoding="utf-8"?>
-<w:hdr xmlns:mc="http://schemas.openxmlformats.org/markup-compatibility/2006" xmlns:o="urn:schemas-microsoft-com:office:office" xmlns:r="http://schemas.openxmlformats.org/officeDocument/2006/relationships" xmlns:m="http://schemas.openxmlformats.org/officeDocument/2006/math" xmlns:v="urn:schemas-microsoft-com:vml" xmlns:wp="http://schemas.openxmlformats.org/drawingml/2006/wordprocessingDrawing" xmlns:w10="urn:schemas-microsoft-com:office:word" xmlns:w="http://schemas.openxmlformats.org/wordprocessingml/2006/main" xmlns:wne="http://schemas.microsoft.com/office/word/2006/wordml" xmlns:sl="http://schemas.openxmlformats.org/schemaLibrary/2006/main" xmlns:a="http://schemas.openxmlformats.org/drawingml/2006/main" xmlns:pic="http://schemas.openxmlformats.org/drawingml/2006/picture" xmlns:c="http://schemas.openxmlformats.org/drawingml/2006/chart" xmlns:lc="http://schemas.openxmlformats.org/drawingml/2006/lockedCanvas" xmlns:dgm="http://schemas.openxmlformats.org/drawingml/2006/diagram" xmlns:wps="http://schemas.microsoft.com/office/word/2010/wordprocessingShape" xmlns:wpg="http://schemas.microsoft.com/office/word/2010/wordprocessingGroup" xmlns:w14="http://schemas.microsoft.com/office/word/2010/wordml" xmlns:w15="http://schemas.microsoft.com/office/word/2012/wordml">
+<w:hdr xmlns:wpc="http://schemas.microsoft.com/office/word/2010/wordprocessingCanvas" xmlns:cx="http://schemas.microsoft.com/office/drawing/2014/chartex" xmlns:cx1="http://schemas.microsoft.com/office/drawing/2015/9/8/chartex" xmlns:cx2="http://schemas.microsoft.com/office/drawing/2015/10/21/chartex" xmlns:cx3="http://schemas.microsoft.com/office/drawing/2016/5/9/chartex" xmlns:cx4="http://schemas.microsoft.com/office/drawing/2016/5/10/chartex" xmlns:cx5="http://schemas.microsoft.com/office/drawing/2016/5/11/chartex" xmlns:cx6="http://schemas.microsoft.com/office/drawing/2016/5/12/chartex" xmlns:cx7="http://schemas.microsoft.com/office/drawing/2016/5/13/chartex" xmlns:cx8="http://schemas.microsoft.com/office/drawing/2016/5/14/chartex" xmlns:mc="http://schemas.openxmlformats.org/markup-compatibility/2006" xmlns:aink="http://schemas.microsoft.com/office/drawing/2016/ink" xmlns:am3d="http://schemas.microsoft.com/office/drawing/2017/model3d" xmlns:o="urn:schemas-microsoft-com:office:office" xmlns:r="http://schemas.openxmlformats.org/officeDocument/2006/relationships" xmlns:m="http://schemas.openxmlformats.org/officeDocument/2006/math" xmlns:v="urn:schemas-microsoft-com:vml" xmlns:wp14="http://schemas.microsoft.com/office/word/2010/wordprocessingDrawing" xmlns:wp="http://schemas.openxmlformats.org/drawingml/2006/wordprocessingDrawing" xmlns:w10="urn:schemas-microsoft-com:office:word" xmlns:w="http://schemas.openxmlformats.org/wordprocessingml/2006/main" xmlns:w14="http://schemas.microsoft.com/office/word/2010/wordml" xmlns:w15="http://schemas.microsoft.com/office/word/2012/wordml" xmlns:w16cex="http://schemas.microsoft.com/office/word/2018/wordml/cex" xmlns:w16cid="http://schemas.microsoft.com/office/word/2016/wordml/cid" xmlns:w16="http://schemas.microsoft.com/office/word/2018/wordml" xmlns:w16se="http://schemas.microsoft.com/office/word/2015/wordml/symex" xmlns:wpg="http://schemas.microsoft.com/office/word/2010/wordprocessingGroup" xmlns:wpi="http://schemas.microsoft.com/office/word/2010/wordprocessingInk" xmlns:wne="http://schemas.microsoft.com/office/word/2006/wordml" xmlns:wps="http://schemas.microsoft.com/office/word/2010/wordprocessingShape" mc:Ignorable="w14 w15 w16se w16cid w16 w16cex wp14">
+  <w:p>
+    <w:pPr>
+      <w:pStyle w:val="Header"/>
+    </w:pPr>
+  </w:p>
+</w:hdr>
+</file>
+
+<file path=word/header2.xml><?xml version="1.0" encoding="utf-8"?>
+<w:hdr xmlns:wpc="http://schemas.microsoft.com/office/word/2010/wordprocessingCanvas" xmlns:cx="http://schemas.microsoft.com/office/drawing/2014/chartex" xmlns:cx1="http://schemas.microsoft.com/office/drawing/2015/9/8/chartex" xmlns:cx2="http://schemas.microsoft.com/office/drawing/2015/10/21/chartex" xmlns:cx3="http://schemas.microsoft.com/office/drawing/2016/5/9/chartex" xmlns:cx4="http://schemas.microsoft.com/office/drawing/2016/5/10/chartex" xmlns:cx5="http://schemas.microsoft.com/office/drawing/2016/5/11/chartex" xmlns:cx6="http://schemas.microsoft.com/office/drawing/2016/5/12/chartex" xmlns:cx7="http://schemas.microsoft.com/office/drawing/2016/5/13/chartex" xmlns:cx8="http://schemas.microsoft.com/office/drawing/2016/5/14/chartex" xmlns:mc="http://schemas.openxmlformats.org/markup-compatibility/2006" xmlns:aink="http://schemas.microsoft.com/office/drawing/2016/ink" xmlns:am3d="http://schemas.microsoft.com/office/drawing/2017/model3d" xmlns:o="urn:schemas-microsoft-com:office:office" xmlns:r="http://schemas.openxmlformats.org/officeDocument/2006/relationships" xmlns:m="http://schemas.openxmlformats.org/officeDocument/2006/math" xmlns:v="urn:schemas-microsoft-com:vml" xmlns:wp14="http://schemas.microsoft.com/office/word/2010/wordprocessingDrawing" xmlns:wp="http://schemas.openxmlformats.org/drawingml/2006/wordprocessingDrawing" xmlns:w10="urn:schemas-microsoft-com:office:word" xmlns:w="http://schemas.openxmlformats.org/wordprocessingml/2006/main" xmlns:w14="http://schemas.microsoft.com/office/word/2010/wordml" xmlns:w15="http://schemas.microsoft.com/office/word/2012/wordml" xmlns:w16cex="http://schemas.microsoft.com/office/word/2018/wordml/cex" xmlns:w16cid="http://schemas.microsoft.com/office/word/2016/wordml/cid" xmlns:w16="http://schemas.microsoft.com/office/word/2018/wordml" xmlns:w16se="http://schemas.microsoft.com/office/word/2015/wordml/symex" xmlns:wpg="http://schemas.microsoft.com/office/word/2010/wordprocessingGroup" xmlns:wpi="http://schemas.microsoft.com/office/word/2010/wordprocessingInk" xmlns:wne="http://schemas.microsoft.com/office/word/2006/wordml" xmlns:wps="http://schemas.microsoft.com/office/word/2010/wordprocessingShape" mc:Ignorable="w14 w15 w16se w16cid w16 w16cex wp14">
   <w:p>
     <w:pPr>
       <w:jc w:val="right"/>
-      <w:rPr/>
     </w:pPr>
     <w:r>
-      <w:rPr>
-        <w:rtl w:val="0"/>
-      </w:rPr>
-      <w:t xml:space="preserve">DalleyHood</w:t>
+      <w:t>DalleyHood</w:t>
     </w:r>
     <w:r>
-      <w:rPr/>
       <w:fldChar w:fldCharType="begin"/>
-      <w:instrText xml:space="preserve">PAGE</w:instrText>
+    </w:r>
+    <w:r>
+      <w:instrText>PAGE</w:instrText>
+    </w:r>
+    <w:r>
       <w:fldChar w:fldCharType="separate"/>
-      <w:fldChar w:fldCharType="end"/>
     </w:r>
     <w:r>
       <w:rPr>
-        <w:rtl w:val="0"/>
+        <w:noProof/>
       </w:rPr>
+      <w:t>1</w:t>
+    </w:r>
+    <w:r>
+      <w:fldChar w:fldCharType="end"/>
     </w:r>
   </w:p>
 </w:hdr>
 </file>
 
+<file path=word/header3.xml><?xml version="1.0" encoding="utf-8"?>
+<w:hdr xmlns:wpc="http://schemas.microsoft.com/office/word/2010/wordprocessingCanvas" xmlns:cx="http://schemas.microsoft.com/office/drawing/2014/chartex" xmlns:cx1="http://schemas.microsoft.com/office/drawing/2015/9/8/chartex" xmlns:cx2="http://schemas.microsoft.com/office/drawing/2015/10/21/chartex" xmlns:cx3="http://schemas.microsoft.com/office/drawing/2016/5/9/chartex" xmlns:cx4="http://schemas.microsoft.com/office/drawing/2016/5/10/chartex" xmlns:cx5="http://schemas.microsoft.com/office/drawing/2016/5/11/chartex" xmlns:cx6="http://schemas.microsoft.com/office/drawing/2016/5/12/chartex" xmlns:cx7="http://schemas.microsoft.com/office/drawing/2016/5/13/chartex" xmlns:cx8="http://schemas.microsoft.com/office/drawing/2016/5/14/chartex" xmlns:mc="http://schemas.openxmlformats.org/markup-compatibility/2006" xmlns:aink="http://schemas.microsoft.com/office/drawing/2016/ink" xmlns:am3d="http://schemas.microsoft.com/office/drawing/2017/model3d" xmlns:o="urn:schemas-microsoft-com:office:office" xmlns:r="http://schemas.openxmlformats.org/officeDocument/2006/relationships" xmlns:m="http://schemas.openxmlformats.org/officeDocument/2006/math" xmlns:v="urn:schemas-microsoft-com:vml" xmlns:wp14="http://schemas.microsoft.com/office/word/2010/wordprocessingDrawing" xmlns:wp="http://schemas.openxmlformats.org/drawingml/2006/wordprocessingDrawing" xmlns:w10="urn:schemas-microsoft-com:office:word" xmlns:w="http://schemas.openxmlformats.org/wordprocessingml/2006/main" xmlns:w14="http://schemas.microsoft.com/office/word/2010/wordml" xmlns:w15="http://schemas.microsoft.com/office/word/2012/wordml" xmlns:w16cex="http://schemas.microsoft.com/office/word/2018/wordml/cex" xmlns:w16cid="http://schemas.microsoft.com/office/word/2016/wordml/cid" xmlns:w16="http://schemas.microsoft.com/office/word/2018/wordml" xmlns:w16se="http://schemas.microsoft.com/office/word/2015/wordml/symex" xmlns:wpg="http://schemas.microsoft.com/office/word/2010/wordprocessingGroup" xmlns:wpi="http://schemas.microsoft.com/office/word/2010/wordprocessingInk" xmlns:wne="http://schemas.microsoft.com/office/word/2006/wordml" xmlns:wps="http://schemas.microsoft.com/office/word/2010/wordprocessingShape" mc:Ignorable="w14 w15 w16se w16cid w16 w16cex wp14">
+  <w:p>
+    <w:pPr>
+      <w:pStyle w:val="Header"/>
+    </w:pPr>
+  </w:p>
+</w:hdr>
+</file>
+
 <file path=word/numbering.xml><?xml version="1.0" encoding="utf-8"?>
-<w:numbering xmlns:mc="http://schemas.openxmlformats.org/markup-compatibility/2006" xmlns:o="urn:schemas-microsoft-com:office:office" xmlns:r="http://schemas.openxmlformats.org/officeDocument/2006/relationships" xmlns:m="http://schemas.openxmlformats.org/officeDocument/2006/math" xmlns:v="urn:schemas-microsoft-com:vml" xmlns:wp="http://schemas.openxmlformats.org/drawingml/2006/wordprocessingDrawing" xmlns:w10="urn:schemas-microsoft-com:office:word" xmlns:w="http://schemas.openxmlformats.org/wordprocessingml/2006/main" xmlns:wne="http://schemas.microsoft.com/office/word/2006/wordml" xmlns:sl="http://schemas.openxmlformats.org/schemaLibrary/2006/main" xmlns:a="http://schemas.openxmlformats.org/drawingml/2006/main" xmlns:pic="http://schemas.openxmlformats.org/drawingml/2006/picture" xmlns:c="http://schemas.openxmlformats.org/drawingml/2006/chart" xmlns:lc="http://schemas.openxmlformats.org/drawingml/2006/lockedCanvas" xmlns:dgm="http://schemas.openxmlformats.org/drawingml/2006/diagram" xmlns:wps="http://schemas.microsoft.com/office/word/2010/wordprocessingShape" xmlns:wpg="http://schemas.microsoft.com/office/word/2010/wordprocessingGroup" xmlns:w14="http://schemas.microsoft.com/office/word/2010/wordml" xmlns:w15="http://schemas.microsoft.com/office/word/2012/wordml">
-  <w:abstractNum w:abstractNumId="1">
+<w:numbering xmlns:wpc="http://schemas.microsoft.com/office/word/2010/wordprocessingCanvas" xmlns:cx="http://schemas.microsoft.com/office/drawing/2014/chartex" xmlns:cx1="http://schemas.microsoft.com/office/drawing/2015/9/8/chartex" xmlns:cx2="http://schemas.microsoft.com/office/drawing/2015/10/21/chartex" xmlns:cx3="http://schemas.microsoft.com/office/drawing/2016/5/9/chartex" xmlns:cx4="http://schemas.microsoft.com/office/drawing/2016/5/10/chartex" xmlns:cx5="http://schemas.microsoft.com/office/drawing/2016/5/11/chartex" xmlns:cx6="http://schemas.microsoft.com/office/drawing/2016/5/12/chartex" xmlns:cx7="http://schemas.microsoft.com/office/drawing/2016/5/13/chartex" xmlns:cx8="http://schemas.microsoft.com/office/drawing/2016/5/14/chartex" xmlns:mc="http://schemas.openxmlformats.org/markup-compatibility/2006" xmlns:aink="http://schemas.microsoft.com/office/drawing/2016/ink" xmlns:am3d="http://schemas.microsoft.com/office/drawing/2017/model3d" xmlns:o="urn:schemas-microsoft-com:office:office" xmlns:r="http://schemas.openxmlformats.org/officeDocument/2006/relationships" xmlns:m="http://schemas.openxmlformats.org/officeDocument/2006/math" xmlns:v="urn:schemas-microsoft-com:vml" xmlns:wp14="http://schemas.microsoft.com/office/word/2010/wordprocessingDrawing" xmlns:wp="http://schemas.openxmlformats.org/drawingml/2006/wordprocessingDrawing" xmlns:w10="urn:schemas-microsoft-com:office:word" xmlns:w="http://schemas.openxmlformats.org/wordprocessingml/2006/main" xmlns:w14="http://schemas.microsoft.com/office/word/2010/wordml" xmlns:w15="http://schemas.microsoft.com/office/word/2012/wordml" xmlns:w16cex="http://schemas.microsoft.com/office/word/2018/wordml/cex" xmlns:w16cid="http://schemas.microsoft.com/office/word/2016/wordml/cid" xmlns:w16="http://schemas.microsoft.com/office/word/2018/wordml" xmlns:w16se="http://schemas.microsoft.com/office/word/2015/wordml/symex" xmlns:wpg="http://schemas.microsoft.com/office/word/2010/wordprocessingGroup" xmlns:wpi="http://schemas.microsoft.com/office/word/2010/wordprocessingInk" xmlns:wne="http://schemas.microsoft.com/office/word/2006/wordml" xmlns:wps="http://schemas.microsoft.com/office/word/2010/wordprocessingShape" mc:Ignorable="w14 w15 w16se w16cid w16 w16cex wp14">
+  <w:abstractNum w:abstractNumId="0" w15:restartNumberingAfterBreak="0">
+    <w:nsid w:val="789540BE"/>
+    <w:multiLevelType w:val="multilevel"/>
+    <w:tmpl w:val="F508BFAA"/>
     <w:lvl w:ilvl="0">
       <w:start w:val="1"/>
       <w:numFmt w:val="decimal"/>
@@ -462,20 +643,20 @@
     </w:lvl>
   </w:abstractNum>
   <w:num w:numId="1">
-    <w:abstractNumId w:val="1"/>
+    <w:abstractNumId w:val="0"/>
   </w:num>
 </w:numbering>
 </file>
 
 <file path=word/styles.xml><?xml version="1.0" encoding="utf-8"?>
-<w:styles xmlns:mc="http://schemas.openxmlformats.org/markup-compatibility/2006" xmlns:o="urn:schemas-microsoft-com:office:office" xmlns:r="http://schemas.openxmlformats.org/officeDocument/2006/relationships" xmlns:m="http://schemas.openxmlformats.org/officeDocument/2006/math" xmlns:v="urn:schemas-microsoft-com:vml" xmlns:wp="http://schemas.openxmlformats.org/drawingml/2006/wordprocessingDrawing" xmlns:w10="urn:schemas-microsoft-com:office:word" xmlns:w="http://schemas.openxmlformats.org/wordprocessingml/2006/main" xmlns:wne="http://schemas.microsoft.com/office/word/2006/wordml" xmlns:sl="http://schemas.openxmlformats.org/schemaLibrary/2006/main" xmlns:a="http://schemas.openxmlformats.org/drawingml/2006/main" xmlns:pic="http://schemas.openxmlformats.org/drawingml/2006/picture" xmlns:c="http://schemas.openxmlformats.org/drawingml/2006/chart" xmlns:lc="http://schemas.openxmlformats.org/drawingml/2006/lockedCanvas" xmlns:dgm="http://schemas.openxmlformats.org/drawingml/2006/diagram" xmlns:wps="http://schemas.microsoft.com/office/word/2010/wordprocessingShape" xmlns:wpg="http://schemas.microsoft.com/office/word/2010/wordprocessingGroup" xmlns:w14="http://schemas.microsoft.com/office/word/2010/wordml" xmlns:w15="http://schemas.microsoft.com/office/word/2012/wordml">
+<w:styles xmlns:mc="http://schemas.openxmlformats.org/markup-compatibility/2006" xmlns:r="http://schemas.openxmlformats.org/officeDocument/2006/relationships" xmlns:w="http://schemas.openxmlformats.org/wordprocessingml/2006/main" xmlns:w14="http://schemas.microsoft.com/office/word/2010/wordml" xmlns:w15="http://schemas.microsoft.com/office/word/2012/wordml" xmlns:w16cex="http://schemas.microsoft.com/office/word/2018/wordml/cex" xmlns:w16cid="http://schemas.microsoft.com/office/word/2016/wordml/cid" xmlns:w16="http://schemas.microsoft.com/office/word/2018/wordml" xmlns:w16se="http://schemas.microsoft.com/office/word/2015/wordml/symex" mc:Ignorable="w14 w15 w16se w16cid w16 w16cex">
   <w:docDefaults>
     <w:rPrDefault>
       <w:rPr>
-        <w:rFonts w:ascii="Arial" w:cs="Arial" w:eastAsia="Arial" w:hAnsi="Arial"/>
+        <w:rFonts w:ascii="Arial" w:eastAsia="Arial" w:hAnsi="Arial" w:cs="Arial"/>
         <w:sz w:val="22"/>
         <w:szCs w:val="22"/>
-        <w:lang w:val="en"/>
+        <w:lang w:val="en" w:eastAsia="en-GB" w:bidi="ar-SA"/>
       </w:rPr>
     </w:rPrDefault>
     <w:pPrDefault>
@@ -484,20 +665,399 @@
       </w:pPr>
     </w:pPrDefault>
   </w:docDefaults>
-  <w:style w:type="paragraph" w:styleId="Normal" w:default="1">
-    <w:name w:val="normal"/>
-  </w:style>
-  <w:style w:type="table" w:styleId="TableNormal" w:default="1">
-    <w:name w:val="Table Normal"/>
+  <w:latentStyles w:defLockedState="0" w:defUIPriority="99" w:defSemiHidden="0" w:defUnhideWhenUsed="0" w:defQFormat="0" w:count="376">
+    <w:lsdException w:name="Normal" w:uiPriority="0" w:qFormat="1"/>
+    <w:lsdException w:name="heading 1" w:uiPriority="9" w:qFormat="1"/>
+    <w:lsdException w:name="heading 2" w:semiHidden="1" w:uiPriority="9" w:unhideWhenUsed="1" w:qFormat="1"/>
+    <w:lsdException w:name="heading 3" w:semiHidden="1" w:uiPriority="9" w:unhideWhenUsed="1" w:qFormat="1"/>
+    <w:lsdException w:name="heading 4" w:semiHidden="1" w:uiPriority="9" w:unhideWhenUsed="1" w:qFormat="1"/>
+    <w:lsdException w:name="heading 5" w:semiHidden="1" w:uiPriority="9" w:unhideWhenUsed="1" w:qFormat="1"/>
+    <w:lsdException w:name="heading 6" w:semiHidden="1" w:uiPriority="9" w:unhideWhenUsed="1" w:qFormat="1"/>
+    <w:lsdException w:name="heading 7" w:semiHidden="1" w:uiPriority="9" w:unhideWhenUsed="1" w:qFormat="1"/>
+    <w:lsdException w:name="heading 8" w:semiHidden="1" w:uiPriority="9" w:unhideWhenUsed="1" w:qFormat="1"/>
+    <w:lsdException w:name="heading 9" w:semiHidden="1" w:uiPriority="9" w:unhideWhenUsed="1" w:qFormat="1"/>
+    <w:lsdException w:name="index 1" w:semiHidden="1" w:unhideWhenUsed="1"/>
+    <w:lsdException w:name="index 2" w:semiHidden="1" w:unhideWhenUsed="1"/>
+    <w:lsdException w:name="index 3" w:semiHidden="1" w:unhideWhenUsed="1"/>
+    <w:lsdException w:name="index 4" w:semiHidden="1" w:unhideWhenUsed="1"/>
+    <w:lsdException w:name="index 5" w:semiHidden="1" w:unhideWhenUsed="1"/>
+    <w:lsdException w:name="index 6" w:semiHidden="1" w:unhideWhenUsed="1"/>
+    <w:lsdException w:name="index 7" w:semiHidden="1" w:unhideWhenUsed="1"/>
+    <w:lsdException w:name="index 8" w:semiHidden="1" w:unhideWhenUsed="1"/>
+    <w:lsdException w:name="index 9" w:semiHidden="1" w:unhideWhenUsed="1"/>
+    <w:lsdException w:name="toc 1" w:semiHidden="1" w:uiPriority="39" w:unhideWhenUsed="1"/>
+    <w:lsdException w:name="toc 2" w:semiHidden="1" w:uiPriority="39" w:unhideWhenUsed="1"/>
+    <w:lsdException w:name="toc 3" w:semiHidden="1" w:uiPriority="39" w:unhideWhenUsed="1"/>
+    <w:lsdException w:name="toc 4" w:semiHidden="1" w:uiPriority="39" w:unhideWhenUsed="1"/>
+    <w:lsdException w:name="toc 5" w:semiHidden="1" w:uiPriority="39" w:unhideWhenUsed="1"/>
+    <w:lsdException w:name="toc 6" w:semiHidden="1" w:uiPriority="39" w:unhideWhenUsed="1"/>
+    <w:lsdException w:name="toc 7" w:semiHidden="1" w:uiPriority="39" w:unhideWhenUsed="1"/>
+    <w:lsdException w:name="toc 8" w:semiHidden="1" w:uiPriority="39" w:unhideWhenUsed="1"/>
+    <w:lsdException w:name="toc 9" w:semiHidden="1" w:uiPriority="39" w:unhideWhenUsed="1"/>
+    <w:lsdException w:name="Normal Indent" w:semiHidden="1" w:unhideWhenUsed="1"/>
+    <w:lsdException w:name="footnote text" w:semiHidden="1" w:unhideWhenUsed="1"/>
+    <w:lsdException w:name="annotation text" w:semiHidden="1" w:unhideWhenUsed="1"/>
+    <w:lsdException w:name="header" w:semiHidden="1" w:unhideWhenUsed="1"/>
+    <w:lsdException w:name="footer" w:semiHidden="1" w:unhideWhenUsed="1"/>
+    <w:lsdException w:name="index heading" w:semiHidden="1" w:unhideWhenUsed="1"/>
+    <w:lsdException w:name="caption" w:semiHidden="1" w:uiPriority="35" w:unhideWhenUsed="1" w:qFormat="1"/>
+    <w:lsdException w:name="table of figures" w:semiHidden="1" w:unhideWhenUsed="1"/>
+    <w:lsdException w:name="envelope address" w:semiHidden="1" w:unhideWhenUsed="1"/>
+    <w:lsdException w:name="envelope return" w:semiHidden="1" w:unhideWhenUsed="1"/>
+    <w:lsdException w:name="footnote reference" w:semiHidden="1" w:unhideWhenUsed="1"/>
+    <w:lsdException w:name="annotation reference" w:semiHidden="1" w:unhideWhenUsed="1"/>
+    <w:lsdException w:name="line number" w:semiHidden="1" w:unhideWhenUsed="1"/>
+    <w:lsdException w:name="page number" w:semiHidden="1" w:unhideWhenUsed="1"/>
+    <w:lsdException w:name="endnote reference" w:semiHidden="1" w:unhideWhenUsed="1"/>
+    <w:lsdException w:name="endnote text" w:semiHidden="1" w:unhideWhenUsed="1"/>
+    <w:lsdException w:name="table of authorities" w:semiHidden="1" w:unhideWhenUsed="1"/>
+    <w:lsdException w:name="macro" w:semiHidden="1" w:unhideWhenUsed="1"/>
+    <w:lsdException w:name="toa heading" w:semiHidden="1" w:unhideWhenUsed="1"/>
+    <w:lsdException w:name="List" w:semiHidden="1" w:unhideWhenUsed="1"/>
+    <w:lsdException w:name="List Bullet" w:semiHidden="1" w:unhideWhenUsed="1"/>
+    <w:lsdException w:name="List Number" w:semiHidden="1" w:unhideWhenUsed="1"/>
+    <w:lsdException w:name="List 2" w:semiHidden="1" w:unhideWhenUsed="1"/>
+    <w:lsdException w:name="List 3" w:semiHidden="1" w:unhideWhenUsed="1"/>
+    <w:lsdException w:name="List 4" w:semiHidden="1" w:unhideWhenUsed="1"/>
+    <w:lsdException w:name="List 5" w:semiHidden="1" w:unhideWhenUsed="1"/>
+    <w:lsdException w:name="List Bullet 2" w:semiHidden="1" w:unhideWhenUsed="1"/>
+    <w:lsdException w:name="List Bullet 3" w:semiHidden="1" w:unhideWhenUsed="1"/>
+    <w:lsdException w:name="List Bullet 4" w:semiHidden="1" w:unhideWhenUsed="1"/>
+    <w:lsdException w:name="List Bullet 5" w:semiHidden="1" w:unhideWhenUsed="1"/>
+    <w:lsdException w:name="List Number 2" w:semiHidden="1" w:unhideWhenUsed="1"/>
+    <w:lsdException w:name="List Number 3" w:semiHidden="1" w:unhideWhenUsed="1"/>
+    <w:lsdException w:name="List Number 4" w:semiHidden="1" w:unhideWhenUsed="1"/>
+    <w:lsdException w:name="List Number 5" w:semiHidden="1" w:unhideWhenUsed="1"/>
+    <w:lsdException w:name="Title" w:uiPriority="10" w:qFormat="1"/>
+    <w:lsdException w:name="Closing" w:semiHidden="1" w:unhideWhenUsed="1"/>
+    <w:lsdException w:name="Signature" w:semiHidden="1" w:unhideWhenUsed="1"/>
+    <w:lsdException w:name="Default Paragraph Font" w:semiHidden="1" w:uiPriority="1" w:unhideWhenUsed="1"/>
+    <w:lsdException w:name="Body Text" w:semiHidden="1" w:unhideWhenUsed="1"/>
+    <w:lsdException w:name="Body Text Indent" w:semiHidden="1" w:unhideWhenUsed="1"/>
+    <w:lsdException w:name="List Continue" w:semiHidden="1" w:unhideWhenUsed="1"/>
+    <w:lsdException w:name="List Continue 2" w:semiHidden="1" w:unhideWhenUsed="1"/>
+    <w:lsdException w:name="List Continue 3" w:semiHidden="1" w:unhideWhenUsed="1"/>
+    <w:lsdException w:name="List Continue 4" w:semiHidden="1" w:unhideWhenUsed="1"/>
+    <w:lsdException w:name="List Continue 5" w:semiHidden="1" w:unhideWhenUsed="1"/>
+    <w:lsdException w:name="Message Header" w:semiHidden="1" w:unhideWhenUsed="1"/>
+    <w:lsdException w:name="Subtitle" w:uiPriority="11" w:qFormat="1"/>
+    <w:lsdException w:name="Salutation" w:semiHidden="1" w:unhideWhenUsed="1"/>
+    <w:lsdException w:name="Date" w:semiHidden="1" w:unhideWhenUsed="1"/>
+    <w:lsdException w:name="Body Text First Indent" w:semiHidden="1" w:unhideWhenUsed="1"/>
+    <w:lsdException w:name="Body Text First Indent 2" w:semiHidden="1" w:unhideWhenUsed="1"/>
+    <w:lsdException w:name="Note Heading" w:semiHidden="1" w:unhideWhenUsed="1"/>
+    <w:lsdException w:name="Body Text 2" w:semiHidden="1" w:unhideWhenUsed="1"/>
+    <w:lsdException w:name="Body Text 3" w:semiHidden="1" w:unhideWhenUsed="1"/>
+    <w:lsdException w:name="Body Text Indent 2" w:semiHidden="1" w:unhideWhenUsed="1"/>
+    <w:lsdException w:name="Body Text Indent 3" w:semiHidden="1" w:unhideWhenUsed="1"/>
+    <w:lsdException w:name="Block Text" w:semiHidden="1" w:unhideWhenUsed="1"/>
+    <w:lsdException w:name="Hyperlink" w:semiHidden="1" w:unhideWhenUsed="1"/>
+    <w:lsdException w:name="FollowedHyperlink" w:semiHidden="1" w:unhideWhenUsed="1"/>
+    <w:lsdException w:name="Strong" w:uiPriority="22" w:qFormat="1"/>
+    <w:lsdException w:name="Emphasis" w:uiPriority="20" w:qFormat="1"/>
+    <w:lsdException w:name="Document Map" w:semiHidden="1" w:unhideWhenUsed="1"/>
+    <w:lsdException w:name="Plain Text" w:semiHidden="1" w:unhideWhenUsed="1"/>
+    <w:lsdException w:name="E-mail Signature" w:semiHidden="1" w:unhideWhenUsed="1"/>
+    <w:lsdException w:name="HTML Top of Form" w:semiHidden="1" w:unhideWhenUsed="1"/>
+    <w:lsdException w:name="HTML Bottom of Form" w:semiHidden="1" w:unhideWhenUsed="1"/>
+    <w:lsdException w:name="Normal (Web)" w:semiHidden="1" w:unhideWhenUsed="1"/>
+    <w:lsdException w:name="HTML Acronym" w:semiHidden="1" w:unhideWhenUsed="1"/>
+    <w:lsdException w:name="HTML Address" w:semiHidden="1" w:unhideWhenUsed="1"/>
+    <w:lsdException w:name="HTML Cite" w:semiHidden="1" w:unhideWhenUsed="1"/>
+    <w:lsdException w:name="HTML Code" w:semiHidden="1" w:unhideWhenUsed="1"/>
+    <w:lsdException w:name="HTML Definition" w:semiHidden="1" w:unhideWhenUsed="1"/>
+    <w:lsdException w:name="HTML Keyboard" w:semiHidden="1" w:unhideWhenUsed="1"/>
+    <w:lsdException w:name="HTML Preformatted" w:semiHidden="1" w:unhideWhenUsed="1"/>
+    <w:lsdException w:name="HTML Sample" w:semiHidden="1" w:unhideWhenUsed="1"/>
+    <w:lsdException w:name="HTML Typewriter" w:semiHidden="1" w:unhideWhenUsed="1"/>
+    <w:lsdException w:name="HTML Variable" w:semiHidden="1" w:unhideWhenUsed="1"/>
+    <w:lsdException w:name="Normal Table" w:semiHidden="1" w:unhideWhenUsed="1"/>
+    <w:lsdException w:name="annotation subject" w:semiHidden="1" w:unhideWhenUsed="1"/>
+    <w:lsdException w:name="No List" w:semiHidden="1" w:unhideWhenUsed="1"/>
+    <w:lsdException w:name="Outline List 1" w:semiHidden="1" w:unhideWhenUsed="1"/>
+    <w:lsdException w:name="Outline List 2" w:semiHidden="1" w:unhideWhenUsed="1"/>
+    <w:lsdException w:name="Outline List 3" w:semiHidden="1" w:unhideWhenUsed="1"/>
+    <w:lsdException w:name="Table Simple 1" w:semiHidden="1" w:unhideWhenUsed="1"/>
+    <w:lsdException w:name="Table Simple 2" w:semiHidden="1" w:unhideWhenUsed="1"/>
+    <w:lsdException w:name="Table Simple 3" w:semiHidden="1" w:unhideWhenUsed="1"/>
+    <w:lsdException w:name="Table Classic 1" w:semiHidden="1" w:unhideWhenUsed="1"/>
+    <w:lsdException w:name="Table Classic 2" w:semiHidden="1" w:unhideWhenUsed="1"/>
+    <w:lsdException w:name="Table Classic 3" w:semiHidden="1" w:unhideWhenUsed="1"/>
+    <w:lsdException w:name="Table Classic 4" w:semiHidden="1" w:unhideWhenUsed="1"/>
+    <w:lsdException w:name="Table Colorful 1" w:semiHidden="1" w:unhideWhenUsed="1"/>
+    <w:lsdException w:name="Table Colorful 2" w:semiHidden="1" w:unhideWhenUsed="1"/>
+    <w:lsdException w:name="Table Colorful 3" w:semiHidden="1" w:unhideWhenUsed="1"/>
+    <w:lsdException w:name="Table Columns 1" w:semiHidden="1" w:unhideWhenUsed="1"/>
+    <w:lsdException w:name="Table Columns 2" w:semiHidden="1" w:unhideWhenUsed="1"/>
+    <w:lsdException w:name="Table Columns 3" w:semiHidden="1" w:unhideWhenUsed="1"/>
+    <w:lsdException w:name="Table Columns 4" w:semiHidden="1" w:unhideWhenUsed="1"/>
+    <w:lsdException w:name="Table Columns 5" w:semiHidden="1" w:unhideWhenUsed="1"/>
+    <w:lsdException w:name="Table Grid 1" w:semiHidden="1" w:unhideWhenUsed="1"/>
+    <w:lsdException w:name="Table Grid 2" w:semiHidden="1" w:unhideWhenUsed="1"/>
+    <w:lsdException w:name="Table Grid 3" w:semiHidden="1" w:unhideWhenUsed="1"/>
+    <w:lsdException w:name="Table Grid 4" w:semiHidden="1" w:unhideWhenUsed="1"/>
+    <w:lsdException w:name="Table Grid 5" w:semiHidden="1" w:unhideWhenUsed="1"/>
+    <w:lsdException w:name="Table Grid 6" w:semiHidden="1" w:unhideWhenUsed="1"/>
+    <w:lsdException w:name="Table Grid 7" w:semiHidden="1" w:unhideWhenUsed="1"/>
+    <w:lsdException w:name="Table Grid 8" w:semiHidden="1" w:unhideWhenUsed="1"/>
+    <w:lsdException w:name="Table List 1" w:semiHidden="1" w:unhideWhenUsed="1"/>
+    <w:lsdException w:name="Table List 2" w:semiHidden="1" w:unhideWhenUsed="1"/>
+    <w:lsdException w:name="Table List 3" w:semiHidden="1" w:unhideWhenUsed="1"/>
+    <w:lsdException w:name="Table List 4" w:semiHidden="1" w:unhideWhenUsed="1"/>
+    <w:lsdException w:name="Table List 5" w:semiHidden="1" w:unhideWhenUsed="1"/>
+    <w:lsdException w:name="Table List 6" w:semiHidden="1" w:unhideWhenUsed="1"/>
+    <w:lsdException w:name="Table List 7" w:semiHidden="1" w:unhideWhenUsed="1"/>
+    <w:lsdException w:name="Table List 8" w:semiHidden="1" w:unhideWhenUsed="1"/>
+    <w:lsdException w:name="Table 3D effects 1" w:semiHidden="1" w:unhideWhenUsed="1"/>
+    <w:lsdException w:name="Table 3D effects 2" w:semiHidden="1" w:unhideWhenUsed="1"/>
+    <w:lsdException w:name="Table 3D effects 3" w:semiHidden="1" w:unhideWhenUsed="1"/>
+    <w:lsdException w:name="Table Contemporary" w:semiHidden="1" w:unhideWhenUsed="1"/>
+    <w:lsdException w:name="Table Elegant" w:semiHidden="1" w:unhideWhenUsed="1"/>
+    <w:lsdException w:name="Table Professional" w:semiHidden="1" w:unhideWhenUsed="1"/>
+    <w:lsdException w:name="Table Subtle 1" w:semiHidden="1" w:unhideWhenUsed="1"/>
+    <w:lsdException w:name="Table Subtle 2" w:semiHidden="1" w:unhideWhenUsed="1"/>
+    <w:lsdException w:name="Table Web 1" w:semiHidden="1" w:unhideWhenUsed="1"/>
+    <w:lsdException w:name="Table Web 2" w:semiHidden="1" w:unhideWhenUsed="1"/>
+    <w:lsdException w:name="Table Web 3" w:semiHidden="1" w:unhideWhenUsed="1"/>
+    <w:lsdException w:name="Balloon Text" w:semiHidden="1" w:unhideWhenUsed="1"/>
+    <w:lsdException w:name="Table Grid" w:uiPriority="39"/>
+    <w:lsdException w:name="Table Theme" w:semiHidden="1" w:unhideWhenUsed="1"/>
+    <w:lsdException w:name="Placeholder Text" w:semiHidden="1"/>
+    <w:lsdException w:name="No Spacing" w:uiPriority="1" w:qFormat="1"/>
+    <w:lsdException w:name="Light Shading" w:uiPriority="60"/>
+    <w:lsdException w:name="Light List" w:uiPriority="61"/>
+    <w:lsdException w:name="Light Grid" w:uiPriority="62"/>
+    <w:lsdException w:name="Medium Shading 1" w:uiPriority="63"/>
+    <w:lsdException w:name="Medium Shading 2" w:uiPriority="64"/>
+    <w:lsdException w:name="Medium List 1" w:uiPriority="65"/>
+    <w:lsdException w:name="Medium List 2" w:uiPriority="66"/>
+    <w:lsdException w:name="Medium Grid 1" w:uiPriority="67"/>
+    <w:lsdException w:name="Medium Grid 2" w:uiPriority="68"/>
+    <w:lsdException w:name="Medium Grid 3" w:uiPriority="69"/>
+    <w:lsdException w:name="Dark List" w:uiPriority="70"/>
+    <w:lsdException w:name="Colorful Shading" w:uiPriority="71"/>
+    <w:lsdException w:name="Colorful List" w:uiPriority="72"/>
+    <w:lsdException w:name="Colorful Grid" w:uiPriority="73"/>
+    <w:lsdException w:name="Light Shading Accent 1" w:uiPriority="60"/>
+    <w:lsdException w:name="Light List Accent 1" w:uiPriority="61"/>
+    <w:lsdException w:name="Light Grid Accent 1" w:uiPriority="62"/>
+    <w:lsdException w:name="Medium Shading 1 Accent 1" w:uiPriority="63"/>
+    <w:lsdException w:name="Medium Shading 2 Accent 1" w:uiPriority="64"/>
+    <w:lsdException w:name="Medium List 1 Accent 1" w:uiPriority="65"/>
+    <w:lsdException w:name="Revision" w:semiHidden="1"/>
+    <w:lsdException w:name="List Paragraph" w:uiPriority="34" w:qFormat="1"/>
+    <w:lsdException w:name="Quote" w:uiPriority="29" w:qFormat="1"/>
+    <w:lsdException w:name="Intense Quote" w:uiPriority="30" w:qFormat="1"/>
+    <w:lsdException w:name="Medium List 2 Accent 1" w:uiPriority="66"/>
+    <w:lsdException w:name="Medium Grid 1 Accent 1" w:uiPriority="67"/>
+    <w:lsdException w:name="Medium Grid 2 Accent 1" w:uiPriority="68"/>
+    <w:lsdException w:name="Medium Grid 3 Accent 1" w:uiPriority="69"/>
+    <w:lsdException w:name="Dark List Accent 1" w:uiPriority="70"/>
+    <w:lsdException w:name="Colorful Shading Accent 1" w:uiPriority="71"/>
+    <w:lsdException w:name="Colorful List Accent 1" w:uiPriority="72"/>
+    <w:lsdException w:name="Colorful Grid Accent 1" w:uiPriority="73"/>
+    <w:lsdException w:name="Light Shading Accent 2" w:uiPriority="60"/>
+    <w:lsdException w:name="Light List Accent 2" w:uiPriority="61"/>
+    <w:lsdException w:name="Light Grid Accent 2" w:uiPriority="62"/>
+    <w:lsdException w:name="Medium Shading 1 Accent 2" w:uiPriority="63"/>
+    <w:lsdException w:name="Medium Shading 2 Accent 2" w:uiPriority="64"/>
+    <w:lsdException w:name="Medium List 1 Accent 2" w:uiPriority="65"/>
+    <w:lsdException w:name="Medium List 2 Accent 2" w:uiPriority="66"/>
+    <w:lsdException w:name="Medium Grid 1 Accent 2" w:uiPriority="67"/>
+    <w:lsdException w:name="Medium Grid 2 Accent 2" w:uiPriority="68"/>
+    <w:lsdException w:name="Medium Grid 3 Accent 2" w:uiPriority="69"/>
+    <w:lsdException w:name="Dark List Accent 2" w:uiPriority="70"/>
+    <w:lsdException w:name="Colorful Shading Accent 2" w:uiPriority="71"/>
+    <w:lsdException w:name="Colorful List Accent 2" w:uiPriority="72"/>
+    <w:lsdException w:name="Colorful Grid Accent 2" w:uiPriority="73"/>
+    <w:lsdException w:name="Light Shading Accent 3" w:uiPriority="60"/>
+    <w:lsdException w:name="Light List Accent 3" w:uiPriority="61"/>
+    <w:lsdException w:name="Light Grid Accent 3" w:uiPriority="62"/>
+    <w:lsdException w:name="Medium Shading 1 Accent 3" w:uiPriority="63"/>
+    <w:lsdException w:name="Medium Shading 2 Accent 3" w:uiPriority="64"/>
+    <w:lsdException w:name="Medium List 1 Accent 3" w:uiPriority="65"/>
+    <w:lsdException w:name="Medium List 2 Accent 3" w:uiPriority="66"/>
+    <w:lsdException w:name="Medium Grid 1 Accent 3" w:uiPriority="67"/>
+    <w:lsdException w:name="Medium Grid 2 Accent 3" w:uiPriority="68"/>
+    <w:lsdException w:name="Medium Grid 3 Accent 3" w:uiPriority="69"/>
+    <w:lsdException w:name="Dark List Accent 3" w:uiPriority="70"/>
+    <w:lsdException w:name="Colorful Shading Accent 3" w:uiPriority="71"/>
+    <w:lsdException w:name="Colorful List Accent 3" w:uiPriority="72"/>
+    <w:lsdException w:name="Colorful Grid Accent 3" w:uiPriority="73"/>
+    <w:lsdException w:name="Light Shading Accent 4" w:uiPriority="60"/>
+    <w:lsdException w:name="Light List Accent 4" w:uiPriority="61"/>
+    <w:lsdException w:name="Light Grid Accent 4" w:uiPriority="62"/>
+    <w:lsdException w:name="Medium Shading 1 Accent 4" w:uiPriority="63"/>
+    <w:lsdException w:name="Medium Shading 2 Accent 4" w:uiPriority="64"/>
+    <w:lsdException w:name="Medium List 1 Accent 4" w:uiPriority="65"/>
+    <w:lsdException w:name="Medium List 2 Accent 4" w:uiPriority="66"/>
+    <w:lsdException w:name="Medium Grid 1 Accent 4" w:uiPriority="67"/>
+    <w:lsdException w:name="Medium Grid 2 Accent 4" w:uiPriority="68"/>
+    <w:lsdException w:name="Medium Grid 3 Accent 4" w:uiPriority="69"/>
+    <w:lsdException w:name="Dark List Accent 4" w:uiPriority="70"/>
+    <w:lsdException w:name="Colorful Shading Accent 4" w:uiPriority="71"/>
+    <w:lsdException w:name="Colorful List Accent 4" w:uiPriority="72"/>
+    <w:lsdException w:name="Colorful Grid Accent 4" w:uiPriority="73"/>
+    <w:lsdException w:name="Light Shading Accent 5" w:uiPriority="60"/>
+    <w:lsdException w:name="Light List Accent 5" w:uiPriority="61"/>
+    <w:lsdException w:name="Light Grid Accent 5" w:uiPriority="62"/>
+    <w:lsdException w:name="Medium Shading 1 Accent 5" w:uiPriority="63"/>
+    <w:lsdException w:name="Medium Shading 2 Accent 5" w:uiPriority="64"/>
+    <w:lsdException w:name="Medium List 1 Accent 5" w:uiPriority="65"/>
+    <w:lsdException w:name="Medium List 2 Accent 5" w:uiPriority="66"/>
+    <w:lsdException w:name="Medium Grid 1 Accent 5" w:uiPriority="67"/>
+    <w:lsdException w:name="Medium Grid 2 Accent 5" w:uiPriority="68"/>
+    <w:lsdException w:name="Medium Grid 3 Accent 5" w:uiPriority="69"/>
+    <w:lsdException w:name="Dark List Accent 5" w:uiPriority="70"/>
+    <w:lsdException w:name="Colorful Shading Accent 5" w:uiPriority="71"/>
+    <w:lsdException w:name="Colorful List Accent 5" w:uiPriority="72"/>
+    <w:lsdException w:name="Colorful Grid Accent 5" w:uiPriority="73"/>
+    <w:lsdException w:name="Light Shading Accent 6" w:uiPriority="60"/>
+    <w:lsdException w:name="Light List Accent 6" w:uiPriority="61"/>
+    <w:lsdException w:name="Light Grid Accent 6" w:uiPriority="62"/>
+    <w:lsdException w:name="Medium Shading 1 Accent 6" w:uiPriority="63"/>
+    <w:lsdException w:name="Medium Shading 2 Accent 6" w:uiPriority="64"/>
+    <w:lsdException w:name="Medium List 1 Accent 6" w:uiPriority="65"/>
+    <w:lsdException w:name="Medium List 2 Accent 6" w:uiPriority="66"/>
+    <w:lsdException w:name="Medium Grid 1 Accent 6" w:uiPriority="67"/>
+    <w:lsdException w:name="Medium Grid 2 Accent 6" w:uiPriority="68"/>
+    <w:lsdException w:name="Medium Grid 3 Accent 6" w:uiPriority="69"/>
+    <w:lsdException w:name="Dark List Accent 6" w:uiPriority="70"/>
+    <w:lsdException w:name="Colorful Shading Accent 6" w:uiPriority="71"/>
+    <w:lsdException w:name="Colorful List Accent 6" w:uiPriority="72"/>
+    <w:lsdException w:name="Colorful Grid Accent 6" w:uiPriority="73"/>
+    <w:lsdException w:name="Subtle Emphasis" w:uiPriority="19" w:qFormat="1"/>
+    <w:lsdException w:name="Intense Emphasis" w:uiPriority="21" w:qFormat="1"/>
+    <w:lsdException w:name="Subtle Reference" w:uiPriority="31" w:qFormat="1"/>
+    <w:lsdException w:name="Intense Reference" w:uiPriority="32" w:qFormat="1"/>
+    <w:lsdException w:name="Book Title" w:uiPriority="33" w:qFormat="1"/>
+    <w:lsdException w:name="Bibliography" w:semiHidden="1" w:uiPriority="37" w:unhideWhenUsed="1"/>
+    <w:lsdException w:name="TOC Heading" w:semiHidden="1" w:uiPriority="39" w:unhideWhenUsed="1" w:qFormat="1"/>
+    <w:lsdException w:name="Plain Table 1" w:uiPriority="41"/>
+    <w:lsdException w:name="Plain Table 2" w:uiPriority="42"/>
+    <w:lsdException w:name="Plain Table 3" w:uiPriority="43"/>
+    <w:lsdException w:name="Plain Table 4" w:uiPriority="44"/>
+    <w:lsdException w:name="Plain Table 5" w:uiPriority="45"/>
+    <w:lsdException w:name="Grid Table Light" w:uiPriority="40"/>
+    <w:lsdException w:name="Grid Table 1 Light" w:uiPriority="46"/>
+    <w:lsdException w:name="Grid Table 2" w:uiPriority="47"/>
+    <w:lsdException w:name="Grid Table 3" w:uiPriority="48"/>
+    <w:lsdException w:name="Grid Table 4" w:uiPriority="49"/>
+    <w:lsdException w:name="Grid Table 5 Dark" w:uiPriority="50"/>
+    <w:lsdException w:name="Grid Table 6 Colorful" w:uiPriority="51"/>
+    <w:lsdException w:name="Grid Table 7 Colorful" w:uiPriority="52"/>
+    <w:lsdException w:name="Grid Table 1 Light Accent 1" w:uiPriority="46"/>
+    <w:lsdException w:name="Grid Table 2 Accent 1" w:uiPriority="47"/>
+    <w:lsdException w:name="Grid Table 3 Accent 1" w:uiPriority="48"/>
+    <w:lsdException w:name="Grid Table 4 Accent 1" w:uiPriority="49"/>
+    <w:lsdException w:name="Grid Table 5 Dark Accent 1" w:uiPriority="50"/>
+    <w:lsdException w:name="Grid Table 6 Colorful Accent 1" w:uiPriority="51"/>
+    <w:lsdException w:name="Grid Table 7 Colorful Accent 1" w:uiPriority="52"/>
+    <w:lsdException w:name="Grid Table 1 Light Accent 2" w:uiPriority="46"/>
+    <w:lsdException w:name="Grid Table 2 Accent 2" w:uiPriority="47"/>
+    <w:lsdException w:name="Grid Table 3 Accent 2" w:uiPriority="48"/>
+    <w:lsdException w:name="Grid Table 4 Accent 2" w:uiPriority="49"/>
+    <w:lsdException w:name="Grid Table 5 Dark Accent 2" w:uiPriority="50"/>
+    <w:lsdException w:name="Grid Table 6 Colorful Accent 2" w:uiPriority="51"/>
+    <w:lsdException w:name="Grid Table 7 Colorful Accent 2" w:uiPriority="52"/>
+    <w:lsdException w:name="Grid Table 1 Light Accent 3" w:uiPriority="46"/>
+    <w:lsdException w:name="Grid Table 2 Accent 3" w:uiPriority="47"/>
+    <w:lsdException w:name="Grid Table 3 Accent 3" w:uiPriority="48"/>
+    <w:lsdException w:name="Grid Table 4 Accent 3" w:uiPriority="49"/>
+    <w:lsdException w:name="Grid Table 5 Dark Accent 3" w:uiPriority="50"/>
+    <w:lsdException w:name="Grid Table 6 Colorful Accent 3" w:uiPriority="51"/>
+    <w:lsdException w:name="Grid Table 7 Colorful Accent 3" w:uiPriority="52"/>
+    <w:lsdException w:name="Grid Table 1 Light Accent 4" w:uiPriority="46"/>
+    <w:lsdException w:name="Grid Table 2 Accent 4" w:uiPriority="47"/>
+    <w:lsdException w:name="Grid Table 3 Accent 4" w:uiPriority="48"/>
+    <w:lsdException w:name="Grid Table 4 Accent 4" w:uiPriority="49"/>
+    <w:lsdException w:name="Grid Table 5 Dark Accent 4" w:uiPriority="50"/>
+    <w:lsdException w:name="Grid Table 6 Colorful Accent 4" w:uiPriority="51"/>
+    <w:lsdException w:name="Grid Table 7 Colorful Accent 4" w:uiPriority="52"/>
+    <w:lsdException w:name="Grid Table 1 Light Accent 5" w:uiPriority="46"/>
+    <w:lsdException w:name="Grid Table 2 Accent 5" w:uiPriority="47"/>
+    <w:lsdException w:name="Grid Table 3 Accent 5" w:uiPriority="48"/>
+    <w:lsdException w:name="Grid Table 4 Accent 5" w:uiPriority="49"/>
+    <w:lsdException w:name="Grid Table 5 Dark Accent 5" w:uiPriority="50"/>
+    <w:lsdException w:name="Grid Table 6 Colorful Accent 5" w:uiPriority="51"/>
+    <w:lsdException w:name="Grid Table 7 Colorful Accent 5" w:uiPriority="52"/>
+    <w:lsdException w:name="Grid Table 1 Light Accent 6" w:uiPriority="46"/>
+    <w:lsdException w:name="Grid Table 2 Accent 6" w:uiPriority="47"/>
+    <w:lsdException w:name="Grid Table 3 Accent 6" w:uiPriority="48"/>
+    <w:lsdException w:name="Grid Table 4 Accent 6" w:uiPriority="49"/>
+    <w:lsdException w:name="Grid Table 5 Dark Accent 6" w:uiPriority="50"/>
+    <w:lsdException w:name="Grid Table 6 Colorful Accent 6" w:uiPriority="51"/>
+    <w:lsdException w:name="Grid Table 7 Colorful Accent 6" w:uiPriority="52"/>
+    <w:lsdException w:name="List Table 1 Light" w:uiPriority="46"/>
+    <w:lsdException w:name="List Table 2" w:uiPriority="47"/>
+    <w:lsdException w:name="List Table 3" w:uiPriority="48"/>
+    <w:lsdException w:name="List Table 4" w:uiPriority="49"/>
+    <w:lsdException w:name="List Table 5 Dark" w:uiPriority="50"/>
+    <w:lsdException w:name="List Table 6 Colorful" w:uiPriority="51"/>
+    <w:lsdException w:name="List Table 7 Colorful" w:uiPriority="52"/>
+    <w:lsdException w:name="List Table 1 Light Accent 1" w:uiPriority="46"/>
+    <w:lsdException w:name="List Table 2 Accent 1" w:uiPriority="47"/>
+    <w:lsdException w:name="List Table 3 Accent 1" w:uiPriority="48"/>
+    <w:lsdException w:name="List Table 4 Accent 1" w:uiPriority="49"/>
+    <w:lsdException w:name="List Table 5 Dark Accent 1" w:uiPriority="50"/>
+    <w:lsdException w:name="List Table 6 Colorful Accent 1" w:uiPriority="51"/>
+    <w:lsdException w:name="List Table 7 Colorful Accent 1" w:uiPriority="52"/>
+    <w:lsdException w:name="List Table 1 Light Accent 2" w:uiPriority="46"/>
+    <w:lsdException w:name="List Table 2 Accent 2" w:uiPriority="47"/>
+    <w:lsdException w:name="List Table 3 Accent 2" w:uiPriority="48"/>
+    <w:lsdException w:name="List Table 4 Accent 2" w:uiPriority="49"/>
+    <w:lsdException w:name="List Table 5 Dark Accent 2" w:uiPriority="50"/>
+    <w:lsdException w:name="List Table 6 Colorful Accent 2" w:uiPriority="51"/>
+    <w:lsdException w:name="List Table 7 Colorful Accent 2" w:uiPriority="52"/>
+    <w:lsdException w:name="List Table 1 Light Accent 3" w:uiPriority="46"/>
+    <w:lsdException w:name="List Table 2 Accent 3" w:uiPriority="47"/>
+    <w:lsdException w:name="List Table 3 Accent 3" w:uiPriority="48"/>
+    <w:lsdException w:name="List Table 4 Accent 3" w:uiPriority="49"/>
+    <w:lsdException w:name="List Table 5 Dark Accent 3" w:uiPriority="50"/>
+    <w:lsdException w:name="List Table 6 Colorful Accent 3" w:uiPriority="51"/>
+    <w:lsdException w:name="List Table 7 Colorful Accent 3" w:uiPriority="52"/>
+    <w:lsdException w:name="List Table 1 Light Accent 4" w:uiPriority="46"/>
+    <w:lsdException w:name="List Table 2 Accent 4" w:uiPriority="47"/>
+    <w:lsdException w:name="List Table 3 Accent 4" w:uiPriority="48"/>
+    <w:lsdException w:name="List Table 4 Accent 4" w:uiPriority="49"/>
+    <w:lsdException w:name="List Table 5 Dark Accent 4" w:uiPriority="50"/>
+    <w:lsdException w:name="List Table 6 Colorful Accent 4" w:uiPriority="51"/>
+    <w:lsdException w:name="List Table 7 Colorful Accent 4" w:uiPriority="52"/>
+    <w:lsdException w:name="List Table 1 Light Accent 5" w:uiPriority="46"/>
+    <w:lsdException w:name="List Table 2 Accent 5" w:uiPriority="47"/>
+    <w:lsdException w:name="List Table 3 Accent 5" w:uiPriority="48"/>
+    <w:lsdException w:name="List Table 4 Accent 5" w:uiPriority="49"/>
+    <w:lsdException w:name="List Table 5 Dark Accent 5" w:uiPriority="50"/>
+    <w:lsdException w:name="List Table 6 Colorful Accent 5" w:uiPriority="51"/>
+    <w:lsdException w:name="List Table 7 Colorful Accent 5" w:uiPriority="52"/>
+    <w:lsdException w:name="List Table 1 Light Accent 6" w:uiPriority="46"/>
+    <w:lsdException w:name="List Table 2 Accent 6" w:uiPriority="47"/>
+    <w:lsdException w:name="List Table 3 Accent 6" w:uiPriority="48"/>
+    <w:lsdException w:name="List Table 4 Accent 6" w:uiPriority="49"/>
+    <w:lsdException w:name="List Table 5 Dark Accent 6" w:uiPriority="50"/>
+    <w:lsdException w:name="List Table 6 Colorful Accent 6" w:uiPriority="51"/>
+    <w:lsdException w:name="List Table 7 Colorful Accent 6" w:uiPriority="52"/>
+    <w:lsdException w:name="Mention" w:semiHidden="1" w:unhideWhenUsed="1"/>
+    <w:lsdException w:name="Smart Hyperlink" w:semiHidden="1" w:unhideWhenUsed="1"/>
+    <w:lsdException w:name="Hashtag" w:semiHidden="1" w:unhideWhenUsed="1"/>
+    <w:lsdException w:name="Unresolved Mention" w:semiHidden="1" w:unhideWhenUsed="1"/>
+    <w:lsdException w:name="Smart Link" w:semiHidden="1" w:unhideWhenUsed="1"/>
+  </w:latentStyles>
+  <w:style w:type="paragraph" w:default="1" w:styleId="Normal">
+    <w:name w:val="Normal"/>
+    <w:qFormat/>
   </w:style>
   <w:style w:type="paragraph" w:styleId="Heading1">
     <w:name w:val="heading 1"/>
     <w:basedOn w:val="Normal"/>
     <w:next w:val="Normal"/>
+    <w:uiPriority w:val="9"/>
+    <w:qFormat/>
     <w:pPr>
-      <w:keepNext w:val="1"/>
-      <w:keepLines w:val="1"/>
-      <w:spacing w:after="120" w:before="400" w:lineRule="auto"/>
+      <w:keepNext/>
+      <w:keepLines/>
+      <w:spacing w:before="400" w:after="120"/>
+      <w:outlineLvl w:val="0"/>
     </w:pPr>
     <w:rPr>
       <w:sz w:val="40"/>
@@ -508,13 +1068,17 @@
     <w:name w:val="heading 2"/>
     <w:basedOn w:val="Normal"/>
     <w:next w:val="Normal"/>
+    <w:uiPriority w:val="9"/>
+    <w:semiHidden/>
+    <w:unhideWhenUsed/>
+    <w:qFormat/>
     <w:pPr>
-      <w:keepNext w:val="1"/>
-      <w:keepLines w:val="1"/>
-      <w:spacing w:after="120" w:before="360" w:lineRule="auto"/>
+      <w:keepNext/>
+      <w:keepLines/>
+      <w:spacing w:before="360" w:after="120"/>
+      <w:outlineLvl w:val="1"/>
     </w:pPr>
     <w:rPr>
-      <w:b w:val="0"/>
       <w:sz w:val="32"/>
       <w:szCs w:val="32"/>
     </w:rPr>
@@ -523,13 +1087,17 @@
     <w:name w:val="heading 3"/>
     <w:basedOn w:val="Normal"/>
     <w:next w:val="Normal"/>
+    <w:uiPriority w:val="9"/>
+    <w:semiHidden/>
+    <w:unhideWhenUsed/>
+    <w:qFormat/>
     <w:pPr>
-      <w:keepNext w:val="1"/>
-      <w:keepLines w:val="1"/>
-      <w:spacing w:after="80" w:before="320" w:lineRule="auto"/>
+      <w:keepNext/>
+      <w:keepLines/>
+      <w:spacing w:before="320" w:after="80"/>
+      <w:outlineLvl w:val="2"/>
     </w:pPr>
     <w:rPr>
-      <w:b w:val="0"/>
       <w:color w:val="434343"/>
       <w:sz w:val="28"/>
       <w:szCs w:val="28"/>
@@ -539,10 +1107,15 @@
     <w:name w:val="heading 4"/>
     <w:basedOn w:val="Normal"/>
     <w:next w:val="Normal"/>
+    <w:uiPriority w:val="9"/>
+    <w:semiHidden/>
+    <w:unhideWhenUsed/>
+    <w:qFormat/>
     <w:pPr>
-      <w:keepNext w:val="1"/>
-      <w:keepLines w:val="1"/>
-      <w:spacing w:after="80" w:before="280" w:lineRule="auto"/>
+      <w:keepNext/>
+      <w:keepLines/>
+      <w:spacing w:before="280" w:after="80"/>
+      <w:outlineLvl w:val="3"/>
     </w:pPr>
     <w:rPr>
       <w:color w:val="666666"/>
@@ -554,41 +1127,76 @@
     <w:name w:val="heading 5"/>
     <w:basedOn w:val="Normal"/>
     <w:next w:val="Normal"/>
+    <w:uiPriority w:val="9"/>
+    <w:semiHidden/>
+    <w:unhideWhenUsed/>
+    <w:qFormat/>
     <w:pPr>
-      <w:keepNext w:val="1"/>
-      <w:keepLines w:val="1"/>
-      <w:spacing w:after="80" w:before="240" w:lineRule="auto"/>
+      <w:keepNext/>
+      <w:keepLines/>
+      <w:spacing w:before="240" w:after="80"/>
+      <w:outlineLvl w:val="4"/>
     </w:pPr>
     <w:rPr>
       <w:color w:val="666666"/>
-      <w:sz w:val="22"/>
-      <w:szCs w:val="22"/>
     </w:rPr>
   </w:style>
   <w:style w:type="paragraph" w:styleId="Heading6">
     <w:name w:val="heading 6"/>
     <w:basedOn w:val="Normal"/>
     <w:next w:val="Normal"/>
+    <w:uiPriority w:val="9"/>
+    <w:semiHidden/>
+    <w:unhideWhenUsed/>
+    <w:qFormat/>
     <w:pPr>
-      <w:keepNext w:val="1"/>
-      <w:keepLines w:val="1"/>
-      <w:spacing w:after="80" w:before="240" w:lineRule="auto"/>
+      <w:keepNext/>
+      <w:keepLines/>
+      <w:spacing w:before="240" w:after="80"/>
+      <w:outlineLvl w:val="5"/>
     </w:pPr>
     <w:rPr>
-      <w:i w:val="1"/>
+      <w:i/>
       <w:color w:val="666666"/>
-      <w:sz w:val="22"/>
-      <w:szCs w:val="22"/>
     </w:rPr>
+  </w:style>
+  <w:style w:type="character" w:default="1" w:styleId="DefaultParagraphFont">
+    <w:name w:val="Default Paragraph Font"/>
+    <w:uiPriority w:val="1"/>
+    <w:semiHidden/>
+    <w:unhideWhenUsed/>
+  </w:style>
+  <w:style w:type="table" w:default="1" w:styleId="TableNormal">
+    <w:name w:val="Normal Table"/>
+    <w:uiPriority w:val="99"/>
+    <w:semiHidden/>
+    <w:unhideWhenUsed/>
+    <w:tblPr>
+      <w:tblInd w:w="0" w:type="dxa"/>
+      <w:tblCellMar>
+        <w:top w:w="0" w:type="dxa"/>
+        <w:left w:w="108" w:type="dxa"/>
+        <w:bottom w:w="0" w:type="dxa"/>
+        <w:right w:w="108" w:type="dxa"/>
+      </w:tblCellMar>
+    </w:tblPr>
+  </w:style>
+  <w:style w:type="numbering" w:default="1" w:styleId="NoList">
+    <w:name w:val="No List"/>
+    <w:uiPriority w:val="99"/>
+    <w:semiHidden/>
+    <w:unhideWhenUsed/>
   </w:style>
   <w:style w:type="paragraph" w:styleId="Title">
     <w:name w:val="Title"/>
     <w:basedOn w:val="Normal"/>
     <w:next w:val="Normal"/>
+    <w:uiPriority w:val="10"/>
+    <w:qFormat/>
     <w:pPr>
-      <w:keepNext w:val="1"/>
-      <w:keepLines w:val="1"/>
-      <w:spacing w:after="60" w:before="0" w:lineRule="auto"/>
+      <w:keepNext/>
+      <w:keepLines/>
+      <w:spacing w:after="60"/>
     </w:pPr>
     <w:rPr>
       <w:sz w:val="52"/>
@@ -599,18 +1207,62 @@
     <w:name w:val="Subtitle"/>
     <w:basedOn w:val="Normal"/>
     <w:next w:val="Normal"/>
+    <w:uiPriority w:val="11"/>
+    <w:qFormat/>
     <w:pPr>
-      <w:keepNext w:val="1"/>
-      <w:keepLines w:val="1"/>
-      <w:spacing w:after="320" w:before="0" w:lineRule="auto"/>
+      <w:keepNext/>
+      <w:keepLines/>
+      <w:spacing w:after="320"/>
     </w:pPr>
     <w:rPr>
-      <w:rFonts w:ascii="Arial" w:cs="Arial" w:eastAsia="Arial" w:hAnsi="Arial"/>
-      <w:i w:val="0"/>
       <w:color w:val="666666"/>
       <w:sz w:val="30"/>
       <w:szCs w:val="30"/>
     </w:rPr>
+  </w:style>
+  <w:style w:type="paragraph" w:styleId="Header">
+    <w:name w:val="header"/>
+    <w:basedOn w:val="Normal"/>
+    <w:link w:val="HeaderChar"/>
+    <w:uiPriority w:val="99"/>
+    <w:unhideWhenUsed/>
+    <w:rsid w:val="00B0576D"/>
+    <w:pPr>
+      <w:tabs>
+        <w:tab w:val="center" w:pos="4680"/>
+        <w:tab w:val="right" w:pos="9360"/>
+      </w:tabs>
+      <w:spacing w:line="240" w:lineRule="auto"/>
+    </w:pPr>
+  </w:style>
+  <w:style w:type="character" w:customStyle="1" w:styleId="HeaderChar">
+    <w:name w:val="Header Char"/>
+    <w:basedOn w:val="DefaultParagraphFont"/>
+    <w:link w:val="Header"/>
+    <w:uiPriority w:val="99"/>
+    <w:rsid w:val="00B0576D"/>
+  </w:style>
+  <w:style w:type="paragraph" w:styleId="Footer">
+    <w:name w:val="footer"/>
+    <w:basedOn w:val="Normal"/>
+    <w:link w:val="FooterChar"/>
+    <w:uiPriority w:val="99"/>
+    <w:unhideWhenUsed/>
+    <w:rsid w:val="00B0576D"/>
+    <w:pPr>
+      <w:tabs>
+        <w:tab w:val="center" w:pos="4680"/>
+        <w:tab w:val="right" w:pos="9360"/>
+      </w:tabs>
+      <w:spacing w:line="240" w:lineRule="auto"/>
+    </w:pPr>
+  </w:style>
+  <w:style w:type="character" w:customStyle="1" w:styleId="FooterChar">
+    <w:name w:val="Footer Char"/>
+    <w:basedOn w:val="DefaultParagraphFont"/>
+    <w:link w:val="Footer"/>
+    <w:uiPriority w:val="99"/>
+    <w:rsid w:val="00B0576D"/>
   </w:style>
 </w:styles>
 </file>

</xml_diff>

<commit_message>
grammar/clarity editing on word doc
</commit_message>
<xml_diff>
--- a/Homework1/Kickstarter_DalleyHood.docx
+++ b/Homework1/Kickstarter_DalleyHood.docx
@@ -63,10 +63,19 @@
         <w:ind w:left="720"/>
       </w:pPr>
       <w:r>
-        <w:t>Another conclusion is that Kickstarter campaign successes vary depending on the month of their creation date. There are generally spikes in success in the spring and summer months, with a downward trend at the end of most years. The data</w:t>
-      </w:r>
-      <w:r>
-        <w:t xml:space="preserve"> would suggest that creating a project in the middle of the year would make it more likely to be successful. </w:t>
+        <w:t>Another conclusion is that Kickstarter campaign successes</w:t>
+      </w:r>
+      <w:r>
+        <w:t xml:space="preserve"> vary depending on the month of their creation date. There are generally spikes in success in the spring and summer months, with a downward trend at the end of most years. The data</w:t>
+      </w:r>
+      <w:r>
+        <w:t xml:space="preserve"> would suggest that creating a </w:t>
+      </w:r>
+      <w:r>
+        <w:t>campaign</w:t>
+      </w:r>
+      <w:r>
+        <w:t xml:space="preserve"> in the middle of the year would make it more likely to be successful. </w:t>
       </w:r>
     </w:p>
     <w:p>
@@ -75,10 +84,34 @@
         <w:ind w:left="720"/>
       </w:pPr>
       <w:r>
-        <w:t>A final conclusion is that the chance a project will meet their funding goal is higher the lower the amount requested is. This could be because th</w:t>
-      </w:r>
-      <w:r>
-        <w:t>e lower the amount requested, the quicker it would be to meet the goal, all other factors being equal. It could also be because a potential backer feels like their money could make a bigger difference for a lower goal, or conversely, that there is less pre</w:t>
+        <w:t xml:space="preserve">A final conclusion is that the chance a </w:t>
+      </w:r>
+      <w:r>
+        <w:t>campaign</w:t>
+      </w:r>
+      <w:r>
+        <w:t xml:space="preserve"> will meet </w:t>
+      </w:r>
+      <w:r>
+        <w:t>its</w:t>
+      </w:r>
+      <w:r>
+        <w:t xml:space="preserve"> </w:t>
+      </w:r>
+      <w:r>
+        <w:t>funding goal is higher</w:t>
+      </w:r>
+      <w:r>
+        <w:t>,</w:t>
+      </w:r>
+      <w:r>
+        <w:t xml:space="preserve"> the lower the amount requested is. This could be because th</w:t>
+      </w:r>
+      <w:r>
+        <w:t>e lower the amount requested, the quicker it would</w:t>
+      </w:r>
+      <w:r>
+        <w:t xml:space="preserve"> meet the goal, all other factors being equal. It could also be because a potential backer feels like their money could make a bigger difference for a lower goal, or conversely, that there is less pre</w:t>
       </w:r>
       <w:r>
         <w:t xml:space="preserve">ssure to donate a larger amount in order to make an impact. </w:t>
@@ -105,10 +138,49 @@
         <w:ind w:left="720"/>
       </w:pPr>
       <w:r>
-        <w:t>One limitation is that the sample is not representative of the rate of success of overall Kickstarter projects. Only a third of Kickstarter projects end with a successful ou</w:t>
-      </w:r>
-      <w:r>
-        <w:t xml:space="preserve">tcome (Columbia Bootcamp GitLab Repository, 2019); the data set given has 2185 successful projects out of 4114, which is around 53% of the projects. The difference in makeup could lead to skewed results. </w:t>
+        <w:t xml:space="preserve">One limitation is that the sample is not representative of the rate of success of overall Kickstarter </w:t>
+      </w:r>
+      <w:r>
+        <w:t>campaigns</w:t>
+      </w:r>
+      <w:r>
+        <w:t xml:space="preserve">. Only </w:t>
+      </w:r>
+      <w:r>
+        <w:t xml:space="preserve">1/3 </w:t>
+      </w:r>
+      <w:r>
+        <w:t xml:space="preserve">of Kickstarter </w:t>
+      </w:r>
+      <w:r>
+        <w:t>campaigns</w:t>
+      </w:r>
+      <w:r>
+        <w:t xml:space="preserve"> end with a successful ou</w:t>
+      </w:r>
+      <w:r>
+        <w:t>tcome (Columbia Bootcamp GitLab Repository, 2019); the</w:t>
+      </w:r>
+      <w:r>
+        <w:t xml:space="preserve"> provided</w:t>
+      </w:r>
+      <w:r>
+        <w:t xml:space="preserve"> data set </w:t>
+      </w:r>
+      <w:r>
+        <w:t xml:space="preserve">has 2185 successful </w:t>
+      </w:r>
+      <w:r>
+        <w:t>campaigns</w:t>
+      </w:r>
+      <w:r>
+        <w:t xml:space="preserve"> out of 4114, which is around 53% of the </w:t>
+      </w:r>
+      <w:r>
+        <w:t>campaigns</w:t>
+      </w:r>
+      <w:r>
+        <w:t xml:space="preserve">. The difference in makeup could lead to skewed results. </w:t>
       </w:r>
     </w:p>
     <w:p>
@@ -123,7 +195,31 @@
         <w:t>standardized</w:t>
       </w:r>
       <w:r>
-        <w:t>. While this is not a problem for percent funded, since each project has only one currency for ‘goal’ and ‘pledged’, it would create problems for trying to compare projects to each other, by metrics such as ‘average donation’. The currencies woul</w:t>
+        <w:t xml:space="preserve">. While this is not a problem for </w:t>
+      </w:r>
+      <w:r>
+        <w:t xml:space="preserve">determining the </w:t>
+      </w:r>
+      <w:r>
+        <w:t xml:space="preserve">percent </w:t>
+      </w:r>
+      <w:r>
+        <w:t xml:space="preserve">that a specific campaign is </w:t>
+      </w:r>
+      <w:r>
+        <w:t xml:space="preserve">funded, since each </w:t>
+      </w:r>
+      <w:r>
+        <w:t>campaign</w:t>
+      </w:r>
+      <w:r>
+        <w:t xml:space="preserve"> has only one currency for ‘goal’ and ‘pledged’, it would create problems for trying to compare </w:t>
+      </w:r>
+      <w:r>
+        <w:t>campaigns</w:t>
+      </w:r>
+      <w:r>
+        <w:t xml:space="preserve"> to each other, by metrics such as ‘average donation’. The currencies woul</w:t>
       </w:r>
       <w:r>
         <w:t xml:space="preserve">d have to be converted to one standard currency before making such comparisons. </w:t>
@@ -138,13 +234,49 @@
         <w:t>Related to both of the previously stated issues is the geographical source of the data. The majority of data (over 3000 data points) is from the United States, with only the U</w:t>
       </w:r>
       <w:r>
-        <w:t>K and Germany having over 100 data points, and the majority of the rest under 20 data points. With such small sample sizes, it is difficult to draw conclusions about whether the percentage successes by category are reflective of enthusiasm for certain type</w:t>
-      </w:r>
-      <w:r>
-        <w:t>s of projects within a country, or whether it only seems that way because those are the only projects within the data set. For example, there is a 100% success rate of photography projects, and a 100% failure rate of food projects on Kickstarter in Belarus</w:t>
-      </w:r>
-      <w:r>
-        <w:t xml:space="preserve">, given that there was only one project per each category. </w:t>
+        <w:t>K and Germany having over 100 data points, and the majority of the rest</w:t>
+      </w:r>
+      <w:r>
+        <w:t>,</w:t>
+      </w:r>
+      <w:r>
+        <w:t xml:space="preserve"> under 20 data points. With such small sample sizes, it is difficult to draw conclusions about whether the percentage successes by category are reflective of enthusiasm for certain type</w:t>
+      </w:r>
+      <w:r>
+        <w:t xml:space="preserve">s of </w:t>
+      </w:r>
+      <w:r>
+        <w:t>campaigns</w:t>
+      </w:r>
+      <w:r>
+        <w:t xml:space="preserve"> within a country, or whether it only seems that way because those are the only </w:t>
+      </w:r>
+      <w:r>
+        <w:t>campaigns</w:t>
+      </w:r>
+      <w:r>
+        <w:t xml:space="preserve"> within the data set. For example, there is a 100% success rate of photography </w:t>
+      </w:r>
+      <w:r>
+        <w:t>campaigns</w:t>
+      </w:r>
+      <w:r>
+        <w:t xml:space="preserve">, and a 100% failure rate of food </w:t>
+      </w:r>
+      <w:r>
+        <w:t>campaigns</w:t>
+      </w:r>
+      <w:r>
+        <w:t xml:space="preserve"> on Kickstarter in Belarus</w:t>
+      </w:r>
+      <w:r>
+        <w:t xml:space="preserve">, given that there was only one </w:t>
+      </w:r>
+      <w:r>
+        <w:t>campaign</w:t>
+      </w:r>
+      <w:r>
+        <w:t xml:space="preserve"> per each category. </w:t>
       </w:r>
     </w:p>
     <w:p>
@@ -177,7 +309,19 @@
         <w:t>analyzed</w:t>
       </w:r>
       <w:r>
-        <w:t xml:space="preserve"> to see what makes them different both from campaigns that failed more dramatically and campaigns that were success</w:t>
+        <w:t xml:space="preserve"> to see what makes them different</w:t>
+      </w:r>
+      <w:r>
+        <w:t>,</w:t>
+      </w:r>
+      <w:r>
+        <w:t xml:space="preserve"> both from campaigns that failed more dramatically</w:t>
+      </w:r>
+      <w:r>
+        <w:t>,</w:t>
+      </w:r>
+      <w:r>
+        <w:t xml:space="preserve"> and campaigns that were success</w:t>
       </w:r>
       <w:r>
         <w:t>ful.</w:t>
@@ -189,6 +333,7 @@
         <w:ind w:left="720"/>
       </w:pPr>
       <w:r>
+        <w:lastRenderedPageBreak/>
         <w:t xml:space="preserve">Methods of promotion such as ‘staff pick’ could be compared to ‘backers_count’ or ‘average donation’ to see if those methods of promotion might affect the willingness of people to give money to the campaigns. </w:t>
       </w:r>
     </w:p>
@@ -198,7 +343,6 @@
         <w:ind w:left="720"/>
       </w:pPr>
       <w:r>
-        <w:lastRenderedPageBreak/>
         <w:t>The fields ‘average</w:t>
       </w:r>
       <w:r>
@@ -223,7 +367,13 @@
         <w:t xml:space="preserve"> could </w:t>
       </w:r>
       <w:r>
-        <w:t xml:space="preserve">also be compared against the success or failure of a campaign to see which of these values are more important to the success of a project. Comparing these values could suggest </w:t>
+        <w:t xml:space="preserve">also be compared against the success or failure of a campaign to see which of these values are more important to the success of a </w:t>
+      </w:r>
+      <w:r>
+        <w:t>campaign</w:t>
+      </w:r>
+      <w:r>
+        <w:t xml:space="preserve">. Comparing these values could suggest </w:t>
       </w:r>
       <w:r>
         <w:t>whether</w:t>
@@ -299,7 +449,19 @@
         <w:t xml:space="preserve"> data. Using the definition of outliers as being values less than the difference between the first quartile and 1.5 multiplied times the interquartile range; or values more than adding the third quartile and 1.5 multiplied times the interquartile range, th</w:t>
       </w:r>
       <w:r>
-        <w:t>ere are 244 values within the successful projects’ backers_count, and 192 values within the unsuccessful projects’ backers_count that qualify as outliers. With this great number of outliers, the mean would be skewed upwards because of these extreme high va</w:t>
+        <w:t xml:space="preserve">ere are 244 values within the successful </w:t>
+      </w:r>
+      <w:r>
+        <w:t>campaigns’</w:t>
+      </w:r>
+      <w:r>
+        <w:t xml:space="preserve"> backers_count, and 192 values within the unsuccessful </w:t>
+      </w:r>
+      <w:r>
+        <w:t>campaigns’</w:t>
+      </w:r>
+      <w:r>
+        <w:t xml:space="preserve"> backers_count that qualify as outliers. With this great number of outliers, the mean would be skewed upwards because of these extreme high va</w:t>
       </w:r>
       <w:r>
         <w:t xml:space="preserve">lues. The median would be less affected by these outliers, and thus would be a more accurate picture of the typical value of the data set. </w:t>
@@ -335,7 +497,19 @@
         <w:ind w:left="1440"/>
       </w:pPr>
       <w:r>
-        <w:t>There is more variability within the successful campaigns data set. The difference between the max and min values, the variance, and the standard deviation for the successful campaigns set are all higher. All the unsuccessful campaigns</w:t>
+        <w:t>There is more variability within the successful campaigns data set. The difference between the max</w:t>
+      </w:r>
+      <w:r>
+        <w:t>imum</w:t>
+      </w:r>
+      <w:r>
+        <w:t xml:space="preserve"> and min</w:t>
+      </w:r>
+      <w:r>
+        <w:t>imum</w:t>
+      </w:r>
+      <w:r>
+        <w:t xml:space="preserve"> values, the variance, and the standard deviation for the successful campaigns set are all higher. All the unsuccessful campaigns</w:t>
       </w:r>
       <w:r>
         <w:t xml:space="preserve"> had the number of backers that would be insufficient to meet their money goal, while the successful campaigns had enough backers to meet and exceed those goals. While each of the individual campaigns have different goal amounts, with different amounts of </w:t>
@@ -1264,6 +1438,104 @@
     <w:uiPriority w:val="99"/>
     <w:rsid w:val="00B0576D"/>
   </w:style>
+  <w:style w:type="character" w:styleId="CommentReference">
+    <w:name w:val="annotation reference"/>
+    <w:basedOn w:val="DefaultParagraphFont"/>
+    <w:uiPriority w:val="99"/>
+    <w:semiHidden/>
+    <w:unhideWhenUsed/>
+    <w:rsid w:val="0074077E"/>
+    <w:rPr>
+      <w:sz w:val="16"/>
+      <w:szCs w:val="16"/>
+    </w:rPr>
+  </w:style>
+  <w:style w:type="paragraph" w:styleId="CommentText">
+    <w:name w:val="annotation text"/>
+    <w:basedOn w:val="Normal"/>
+    <w:link w:val="CommentTextChar"/>
+    <w:uiPriority w:val="99"/>
+    <w:semiHidden/>
+    <w:unhideWhenUsed/>
+    <w:rsid w:val="0074077E"/>
+    <w:pPr>
+      <w:spacing w:line="240" w:lineRule="auto"/>
+    </w:pPr>
+    <w:rPr>
+      <w:sz w:val="20"/>
+      <w:szCs w:val="20"/>
+    </w:rPr>
+  </w:style>
+  <w:style w:type="character" w:customStyle="1" w:styleId="CommentTextChar">
+    <w:name w:val="Comment Text Char"/>
+    <w:basedOn w:val="DefaultParagraphFont"/>
+    <w:link w:val="CommentText"/>
+    <w:uiPriority w:val="99"/>
+    <w:semiHidden/>
+    <w:rsid w:val="0074077E"/>
+    <w:rPr>
+      <w:sz w:val="20"/>
+      <w:szCs w:val="20"/>
+    </w:rPr>
+  </w:style>
+  <w:style w:type="paragraph" w:styleId="CommentSubject">
+    <w:name w:val="annotation subject"/>
+    <w:basedOn w:val="CommentText"/>
+    <w:next w:val="CommentText"/>
+    <w:link w:val="CommentSubjectChar"/>
+    <w:uiPriority w:val="99"/>
+    <w:semiHidden/>
+    <w:unhideWhenUsed/>
+    <w:rsid w:val="0074077E"/>
+    <w:rPr>
+      <w:b/>
+      <w:bCs/>
+    </w:rPr>
+  </w:style>
+  <w:style w:type="character" w:customStyle="1" w:styleId="CommentSubjectChar">
+    <w:name w:val="Comment Subject Char"/>
+    <w:basedOn w:val="CommentTextChar"/>
+    <w:link w:val="CommentSubject"/>
+    <w:uiPriority w:val="99"/>
+    <w:semiHidden/>
+    <w:rsid w:val="0074077E"/>
+    <w:rPr>
+      <w:b/>
+      <w:bCs/>
+      <w:sz w:val="20"/>
+      <w:szCs w:val="20"/>
+    </w:rPr>
+  </w:style>
+  <w:style w:type="paragraph" w:styleId="BalloonText">
+    <w:name w:val="Balloon Text"/>
+    <w:basedOn w:val="Normal"/>
+    <w:link w:val="BalloonTextChar"/>
+    <w:uiPriority w:val="99"/>
+    <w:semiHidden/>
+    <w:unhideWhenUsed/>
+    <w:rsid w:val="0074077E"/>
+    <w:pPr>
+      <w:spacing w:line="240" w:lineRule="auto"/>
+    </w:pPr>
+    <w:rPr>
+      <w:rFonts w:ascii="Times New Roman" w:hAnsi="Times New Roman" w:cs="Times New Roman"/>
+      <w:sz w:val="18"/>
+      <w:szCs w:val="18"/>
+    </w:rPr>
+  </w:style>
+  <w:style w:type="character" w:customStyle="1" w:styleId="BalloonTextChar">
+    <w:name w:val="Balloon Text Char"/>
+    <w:basedOn w:val="DefaultParagraphFont"/>
+    <w:link w:val="BalloonText"/>
+    <w:uiPriority w:val="99"/>
+    <w:semiHidden/>
+    <w:rsid w:val="0074077E"/>
+    <w:rPr>
+      <w:rFonts w:ascii="Times New Roman" w:hAnsi="Times New Roman" w:cs="Times New Roman"/>
+      <w:sz w:val="18"/>
+      <w:szCs w:val="18"/>
+    </w:rPr>
+  </w:style>
 </w:styles>
 </file>
 

</xml_diff>